<commit_message>
Project 4 Commit - Added purchase confirmation dialogue for makeCoffee in Main to better match with User Stories
</commit_message>
<xml_diff>
--- a/reqs/Coffee Maker Acceptance Tests.docx
+++ b/reqs/Coffee Maker Acceptance Tests.docx
@@ -348,7 +348,16 @@
                 <w:sz w:val="20"/>
                 <w:szCs w:val="20"/>
               </w:rPr>
-              <w:t>Coffee Maker waits for user input</w:t>
+              <w:t xml:space="preserve">Menu options displayed. </w:t>
+            </w:r>
+            <w:r>
+              <w:rPr>
+                <w:rFonts w:ascii="Times New Roman" w:eastAsia="Times New Roman" w:hAnsi="Times New Roman" w:cs="Times New Roman"/>
+                <w:sz w:val="20"/>
+                <w:szCs w:val="20"/>
+              </w:rPr>
+              <w:br/>
+              <w:t>Wait for user input.</w:t>
             </w:r>
           </w:p>
         </w:tc>
@@ -1761,6 +1770,15 @@
                 <w:szCs w:val="20"/>
               </w:rPr>
               <w:br/>
+              <w:t>“Coffee successfully edited”</w:t>
+            </w:r>
+            <w:r>
+              <w:rPr>
+                <w:rFonts w:ascii="Times New Roman" w:eastAsia="Times New Roman" w:hAnsi="Times New Roman" w:cs="Times New Roman"/>
+                <w:sz w:val="20"/>
+                <w:szCs w:val="20"/>
+              </w:rPr>
+              <w:br/>
               <w:t>Return to main menu.</w:t>
             </w:r>
             <w:r>
@@ -1810,8 +1828,6 @@
               </w:rPr>
               <w:t>edited</w:t>
             </w:r>
-            <w:bookmarkStart w:id="0" w:name="_GoBack"/>
-            <w:bookmarkEnd w:id="0"/>
             <w:r>
               <w:rPr>
                 <w:rFonts w:ascii="Times New Roman" w:eastAsia="Times New Roman" w:hAnsi="Times New Roman" w:cs="Times New Roman"/>
@@ -1972,7 +1988,15 @@
                 <w:sz w:val="20"/>
                 <w:szCs w:val="20"/>
               </w:rPr>
-              <w:t>Coffee could not be added</w:t>
+              <w:t xml:space="preserve">Coffee could not be </w:t>
+            </w:r>
+            <w:r>
+              <w:rPr>
+                <w:rFonts w:ascii="Times New Roman" w:eastAsia="Times New Roman" w:hAnsi="Times New Roman" w:cs="Times New Roman"/>
+                <w:sz w:val="20"/>
+                <w:szCs w:val="20"/>
+              </w:rPr>
+              <w:t>edited</w:t>
             </w:r>
             <w:r>
               <w:rPr>
@@ -2200,7 +2224,23 @@
                 <w:sz w:val="20"/>
                 <w:szCs w:val="20"/>
               </w:rPr>
-              <w:t>“Inventory added”</w:t>
+              <w:t xml:space="preserve">“Inventory </w:t>
+            </w:r>
+            <w:r>
+              <w:rPr>
+                <w:rFonts w:ascii="Times New Roman" w:eastAsia="Times New Roman" w:hAnsi="Times New Roman" w:cs="Times New Roman"/>
+                <w:sz w:val="20"/>
+                <w:szCs w:val="20"/>
+              </w:rPr>
+              <w:t xml:space="preserve">items </w:t>
+            </w:r>
+            <w:r>
+              <w:rPr>
+                <w:rFonts w:ascii="Times New Roman" w:eastAsia="Times New Roman" w:hAnsi="Times New Roman" w:cs="Times New Roman"/>
+                <w:sz w:val="20"/>
+                <w:szCs w:val="20"/>
+              </w:rPr>
+              <w:t>added”</w:t>
             </w:r>
             <w:r>
               <w:rPr>
@@ -2246,7 +2286,25 @@
                 <w:sz w:val="20"/>
                 <w:szCs w:val="20"/>
               </w:rPr>
-              <w:t>Inventory items successfully added.</w:t>
+              <w:t xml:space="preserve">Inventory </w:t>
+            </w:r>
+            <w:r>
+              <w:rPr>
+                <w:rFonts w:ascii="Times New Roman" w:eastAsia="Times New Roman" w:hAnsi="Times New Roman" w:cs="Times New Roman"/>
+                <w:sz w:val="20"/>
+                <w:szCs w:val="20"/>
+              </w:rPr>
+              <w:t xml:space="preserve">items </w:t>
+            </w:r>
+            <w:bookmarkStart w:id="0" w:name="_GoBack"/>
+            <w:bookmarkEnd w:id="0"/>
+            <w:r>
+              <w:rPr>
+                <w:rFonts w:ascii="Times New Roman" w:eastAsia="Times New Roman" w:hAnsi="Times New Roman" w:cs="Times New Roman"/>
+                <w:sz w:val="20"/>
+                <w:szCs w:val="20"/>
+              </w:rPr>
+              <w:t>added.</w:t>
             </w:r>
           </w:p>
         </w:tc>
@@ -2297,6 +2355,44 @@
                 <w:szCs w:val="20"/>
               </w:rPr>
             </w:pPr>
+            <w:r>
+              <w:rPr>
+                <w:rFonts w:ascii="Times New Roman" w:eastAsia="Times New Roman" w:hAnsi="Times New Roman" w:cs="Times New Roman"/>
+                <w:sz w:val="20"/>
+                <w:szCs w:val="20"/>
+              </w:rPr>
+              <w:t>addInventory2</w:t>
+            </w:r>
+          </w:p>
+        </w:tc>
+        <w:tc>
+          <w:tcPr>
+            <w:tcW w:w="0" w:type="auto"/>
+            <w:tcBorders>
+              <w:top w:val="outset" w:sz="6" w:space="0" w:color="auto"/>
+              <w:left w:val="outset" w:sz="6" w:space="0" w:color="auto"/>
+              <w:bottom w:val="outset" w:sz="6" w:space="0" w:color="auto"/>
+              <w:right w:val="outset" w:sz="6" w:space="0" w:color="auto"/>
+            </w:tcBorders>
+            <w:vAlign w:val="center"/>
+          </w:tcPr>
+          <w:p>
+            <w:pPr>
+              <w:spacing w:before="100" w:beforeAutospacing="1" w:after="100" w:afterAutospacing="1" w:line="240" w:lineRule="auto"/>
+              <w:rPr>
+                <w:rFonts w:ascii="Times New Roman" w:eastAsia="Times New Roman" w:hAnsi="Times New Roman" w:cs="Times New Roman"/>
+                <w:sz w:val="20"/>
+                <w:szCs w:val="20"/>
+              </w:rPr>
+            </w:pPr>
+            <w:r>
+              <w:rPr>
+                <w:rFonts w:ascii="Times New Roman" w:eastAsia="Times New Roman" w:hAnsi="Times New Roman" w:cs="Times New Roman"/>
+                <w:sz w:val="20"/>
+                <w:szCs w:val="20"/>
+              </w:rPr>
+              <w:t xml:space="preserve">Precondition: Run </w:t>
+            </w:r>
             <w:proofErr w:type="spellStart"/>
             <w:r>
               <w:rPr>
@@ -2304,89 +2400,169 @@
                 <w:sz w:val="20"/>
                 <w:szCs w:val="20"/>
               </w:rPr>
-              <w:t>checkInventory</w:t>
+              <w:t>CoffeeMaker</w:t>
             </w:r>
             <w:proofErr w:type="spellEnd"/>
-          </w:p>
-        </w:tc>
-        <w:tc>
-          <w:tcPr>
-            <w:tcW w:w="0" w:type="auto"/>
-            <w:tcBorders>
-              <w:top w:val="outset" w:sz="6" w:space="0" w:color="auto"/>
-              <w:left w:val="outset" w:sz="6" w:space="0" w:color="auto"/>
-              <w:bottom w:val="outset" w:sz="6" w:space="0" w:color="auto"/>
-              <w:right w:val="outset" w:sz="6" w:space="0" w:color="auto"/>
-            </w:tcBorders>
-            <w:vAlign w:val="center"/>
-          </w:tcPr>
-          <w:p>
-            <w:pPr>
-              <w:spacing w:before="100" w:beforeAutospacing="1" w:after="100" w:afterAutospacing="1" w:line="240" w:lineRule="auto"/>
-              <w:rPr>
-                <w:rFonts w:ascii="Times New Roman" w:eastAsia="Times New Roman" w:hAnsi="Times New Roman" w:cs="Times New Roman"/>
-                <w:sz w:val="20"/>
-                <w:szCs w:val="20"/>
-              </w:rPr>
-            </w:pPr>
-            <w:r>
-              <w:rPr>
-                <w:rFonts w:ascii="Times New Roman" w:eastAsia="Times New Roman" w:hAnsi="Times New Roman" w:cs="Times New Roman"/>
-                <w:sz w:val="20"/>
-                <w:szCs w:val="20"/>
-              </w:rPr>
-              <w:t xml:space="preserve">Precondition: </w:t>
-            </w:r>
-            <w:r>
-              <w:rPr>
-                <w:rFonts w:ascii="Times New Roman" w:eastAsia="Times New Roman" w:hAnsi="Times New Roman" w:cs="Times New Roman"/>
-                <w:sz w:val="20"/>
-                <w:szCs w:val="20"/>
-              </w:rPr>
-              <w:t xml:space="preserve">Run </w:t>
-            </w:r>
-            <w:proofErr w:type="spellStart"/>
-            <w:r>
-              <w:rPr>
-                <w:rFonts w:ascii="Times New Roman" w:eastAsia="Times New Roman" w:hAnsi="Times New Roman" w:cs="Times New Roman"/>
-                <w:sz w:val="20"/>
-                <w:szCs w:val="20"/>
-              </w:rPr>
-              <w:t>CoffeeMaker</w:t>
-            </w:r>
-            <w:proofErr w:type="spellEnd"/>
-            <w:r>
-              <w:rPr>
-                <w:rFonts w:ascii="Times New Roman" w:eastAsia="Times New Roman" w:hAnsi="Times New Roman" w:cs="Times New Roman"/>
-                <w:sz w:val="20"/>
-                <w:szCs w:val="20"/>
-              </w:rPr>
-              <w:br/>
-              <w:t xml:space="preserve">Enter: Menu option </w:t>
-            </w:r>
-            <w:r>
-              <w:rPr>
-                <w:rFonts w:ascii="Times New Roman" w:eastAsia="Times New Roman" w:hAnsi="Times New Roman" w:cs="Times New Roman"/>
-                <w:sz w:val="20"/>
-                <w:szCs w:val="20"/>
-              </w:rPr>
-              <w:t>5</w:t>
-            </w:r>
-            <w:r>
-              <w:rPr>
-                <w:rFonts w:ascii="Times New Roman" w:eastAsia="Times New Roman" w:hAnsi="Times New Roman" w:cs="Times New Roman"/>
-                <w:sz w:val="20"/>
-                <w:szCs w:val="20"/>
-              </w:rPr>
-              <w:t xml:space="preserve">, </w:t>
-            </w:r>
-            <w:r>
-              <w:rPr>
-                <w:rFonts w:ascii="Times New Roman" w:eastAsia="Times New Roman" w:hAnsi="Times New Roman" w:cs="Times New Roman"/>
-                <w:sz w:val="20"/>
-                <w:szCs w:val="20"/>
-              </w:rPr>
-              <w:t>“Check inventory”</w:t>
+            <w:r>
+              <w:rPr>
+                <w:rFonts w:ascii="Times New Roman" w:eastAsia="Times New Roman" w:hAnsi="Times New Roman" w:cs="Times New Roman"/>
+                <w:sz w:val="20"/>
+                <w:szCs w:val="20"/>
+              </w:rPr>
+              <w:br/>
+              <w:t>Enter: Menu option 4, “Add inventory”</w:t>
+            </w:r>
+            <w:r>
+              <w:rPr>
+                <w:rFonts w:ascii="Times New Roman" w:eastAsia="Times New Roman" w:hAnsi="Times New Roman" w:cs="Times New Roman"/>
+                <w:sz w:val="20"/>
+                <w:szCs w:val="20"/>
+              </w:rPr>
+              <w:br/>
+              <w:t xml:space="preserve">Coffee: </w:t>
+            </w:r>
+            <w:r>
+              <w:rPr>
+                <w:rFonts w:ascii="Times New Roman" w:eastAsia="Times New Roman" w:hAnsi="Times New Roman" w:cs="Times New Roman"/>
+                <w:sz w:val="20"/>
+                <w:szCs w:val="20"/>
+              </w:rPr>
+              <w:t>-</w:t>
+            </w:r>
+            <w:r>
+              <w:rPr>
+                <w:rFonts w:ascii="Times New Roman" w:eastAsia="Times New Roman" w:hAnsi="Times New Roman" w:cs="Times New Roman"/>
+                <w:sz w:val="20"/>
+                <w:szCs w:val="20"/>
+              </w:rPr>
+              <w:t>3</w:t>
+            </w:r>
+            <w:r>
+              <w:rPr>
+                <w:rFonts w:ascii="Times New Roman" w:eastAsia="Times New Roman" w:hAnsi="Times New Roman" w:cs="Times New Roman"/>
+                <w:sz w:val="20"/>
+                <w:szCs w:val="20"/>
+              </w:rPr>
+              <w:br/>
+              <w:t xml:space="preserve">Milk: </w:t>
+            </w:r>
+            <w:r>
+              <w:rPr>
+                <w:rFonts w:ascii="Times New Roman" w:eastAsia="Times New Roman" w:hAnsi="Times New Roman" w:cs="Times New Roman"/>
+                <w:sz w:val="20"/>
+                <w:szCs w:val="20"/>
+              </w:rPr>
+              <w:t>-</w:t>
+            </w:r>
+            <w:r>
+              <w:rPr>
+                <w:rFonts w:ascii="Times New Roman" w:eastAsia="Times New Roman" w:hAnsi="Times New Roman" w:cs="Times New Roman"/>
+                <w:sz w:val="20"/>
+                <w:szCs w:val="20"/>
+              </w:rPr>
+              <w:t>3</w:t>
+            </w:r>
+            <w:r>
+              <w:rPr>
+                <w:rFonts w:ascii="Times New Roman" w:eastAsia="Times New Roman" w:hAnsi="Times New Roman" w:cs="Times New Roman"/>
+                <w:sz w:val="20"/>
+                <w:szCs w:val="20"/>
+              </w:rPr>
+              <w:br/>
+              <w:t xml:space="preserve">Sugar: </w:t>
+            </w:r>
+            <w:r>
+              <w:rPr>
+                <w:rFonts w:ascii="Times New Roman" w:eastAsia="Times New Roman" w:hAnsi="Times New Roman" w:cs="Times New Roman"/>
+                <w:sz w:val="20"/>
+                <w:szCs w:val="20"/>
+              </w:rPr>
+              <w:t>-</w:t>
+            </w:r>
+            <w:r>
+              <w:rPr>
+                <w:rFonts w:ascii="Times New Roman" w:eastAsia="Times New Roman" w:hAnsi="Times New Roman" w:cs="Times New Roman"/>
+                <w:sz w:val="20"/>
+                <w:szCs w:val="20"/>
+              </w:rPr>
+              <w:t>3</w:t>
+            </w:r>
+            <w:r>
+              <w:rPr>
+                <w:rFonts w:ascii="Times New Roman" w:eastAsia="Times New Roman" w:hAnsi="Times New Roman" w:cs="Times New Roman"/>
+                <w:sz w:val="20"/>
+                <w:szCs w:val="20"/>
+              </w:rPr>
+              <w:br/>
+              <w:t xml:space="preserve">Chocolate: </w:t>
+            </w:r>
+            <w:r>
+              <w:rPr>
+                <w:rFonts w:ascii="Times New Roman" w:eastAsia="Times New Roman" w:hAnsi="Times New Roman" w:cs="Times New Roman"/>
+                <w:sz w:val="20"/>
+                <w:szCs w:val="20"/>
+              </w:rPr>
+              <w:t>--</w:t>
+            </w:r>
+            <w:r>
+              <w:rPr>
+                <w:rFonts w:ascii="Times New Roman" w:eastAsia="Times New Roman" w:hAnsi="Times New Roman" w:cs="Times New Roman"/>
+                <w:sz w:val="20"/>
+                <w:szCs w:val="20"/>
+              </w:rPr>
+              <w:t>3</w:t>
+            </w:r>
+            <w:r>
+              <w:rPr>
+                <w:rFonts w:ascii="Times New Roman" w:eastAsia="Times New Roman" w:hAnsi="Times New Roman" w:cs="Times New Roman"/>
+                <w:sz w:val="20"/>
+                <w:szCs w:val="20"/>
+              </w:rPr>
+              <w:br/>
+            </w:r>
+            <w:r>
+              <w:rPr>
+                <w:rFonts w:ascii="Times New Roman" w:eastAsia="Times New Roman" w:hAnsi="Times New Roman" w:cs="Times New Roman"/>
+                <w:sz w:val="20"/>
+                <w:szCs w:val="20"/>
+              </w:rPr>
+              <w:lastRenderedPageBreak/>
+              <w:t xml:space="preserve">“Inventory items </w:t>
+            </w:r>
+            <w:r>
+              <w:rPr>
+                <w:rFonts w:ascii="Times New Roman" w:eastAsia="Times New Roman" w:hAnsi="Times New Roman" w:cs="Times New Roman"/>
+                <w:sz w:val="20"/>
+                <w:szCs w:val="20"/>
+              </w:rPr>
+              <w:t xml:space="preserve">could not </w:t>
+            </w:r>
+            <w:proofErr w:type="gramStart"/>
+            <w:r>
+              <w:rPr>
+                <w:rFonts w:ascii="Times New Roman" w:eastAsia="Times New Roman" w:hAnsi="Times New Roman" w:cs="Times New Roman"/>
+                <w:sz w:val="20"/>
+                <w:szCs w:val="20"/>
+              </w:rPr>
+              <w:t>added</w:t>
+            </w:r>
+            <w:proofErr w:type="gramEnd"/>
+            <w:r>
+              <w:rPr>
+                <w:rFonts w:ascii="Times New Roman" w:eastAsia="Times New Roman" w:hAnsi="Times New Roman" w:cs="Times New Roman"/>
+                <w:sz w:val="20"/>
+                <w:szCs w:val="20"/>
+              </w:rPr>
+              <w:t>”</w:t>
+            </w:r>
+            <w:r>
+              <w:rPr>
+                <w:rFonts w:ascii="Times New Roman" w:eastAsia="Times New Roman" w:hAnsi="Times New Roman" w:cs="Times New Roman"/>
+                <w:sz w:val="20"/>
+                <w:szCs w:val="20"/>
+              </w:rPr>
+              <w:br/>
+              <w:t>Return to main menu</w:t>
             </w:r>
           </w:p>
         </w:tc>
@@ -2416,7 +2592,8 @@
                 <w:sz w:val="20"/>
                 <w:szCs w:val="20"/>
               </w:rPr>
-              <w:t>Display available inventory items</w:t>
+              <w:lastRenderedPageBreak/>
+              <w:t>Inventory items could not be added.</w:t>
             </w:r>
           </w:p>
         </w:tc>
@@ -2467,14 +2644,16 @@
                 <w:szCs w:val="20"/>
               </w:rPr>
             </w:pPr>
-            <w:r>
-              <w:rPr>
-                <w:rFonts w:ascii="Times New Roman" w:eastAsia="Times New Roman" w:hAnsi="Times New Roman" w:cs="Times New Roman"/>
-                <w:sz w:val="20"/>
-                <w:szCs w:val="20"/>
-              </w:rPr>
-              <w:t>purchaseBeverage1</w:t>
-            </w:r>
+            <w:proofErr w:type="spellStart"/>
+            <w:r>
+              <w:rPr>
+                <w:rFonts w:ascii="Times New Roman" w:eastAsia="Times New Roman" w:hAnsi="Times New Roman" w:cs="Times New Roman"/>
+                <w:sz w:val="20"/>
+                <w:szCs w:val="20"/>
+              </w:rPr>
+              <w:t>checkInventory</w:t>
+            </w:r>
+            <w:proofErr w:type="spellEnd"/>
           </w:p>
         </w:tc>
         <w:tc>
@@ -2503,92 +2682,101 @@
                 <w:sz w:val="20"/>
                 <w:szCs w:val="20"/>
               </w:rPr>
-              <w:t>Precondition: addRecipe1 ran successfully,</w:t>
-            </w:r>
-            <w:r>
-              <w:rPr>
-                <w:rFonts w:ascii="Times New Roman" w:eastAsia="Times New Roman" w:hAnsi="Times New Roman" w:cs="Times New Roman"/>
-                <w:sz w:val="20"/>
-                <w:szCs w:val="20"/>
-              </w:rPr>
-              <w:br/>
-              <w:t>addInventory1 ran successfully</w:t>
-            </w:r>
-            <w:r>
-              <w:rPr>
-                <w:rFonts w:ascii="Times New Roman" w:eastAsia="Times New Roman" w:hAnsi="Times New Roman" w:cs="Times New Roman"/>
-                <w:sz w:val="20"/>
-                <w:szCs w:val="20"/>
-              </w:rPr>
-              <w:br/>
-              <w:t>Enter: Menu option 6, “Purchase beverage”</w:t>
-            </w:r>
-            <w:r>
-              <w:rPr>
-                <w:rFonts w:ascii="Times New Roman" w:eastAsia="Times New Roman" w:hAnsi="Times New Roman" w:cs="Times New Roman"/>
-                <w:sz w:val="20"/>
-                <w:szCs w:val="20"/>
-              </w:rPr>
-              <w:br/>
-              <w:t>Select: Coffee</w:t>
-            </w:r>
-            <w:r>
-              <w:rPr>
-                <w:rFonts w:ascii="Times New Roman" w:eastAsia="Times New Roman" w:hAnsi="Times New Roman" w:cs="Times New Roman"/>
-                <w:sz w:val="20"/>
-                <w:szCs w:val="20"/>
-              </w:rPr>
-              <w:br/>
-            </w:r>
-            <w:r>
-              <w:rPr>
-                <w:rFonts w:ascii="Times New Roman" w:eastAsia="Times New Roman" w:hAnsi="Times New Roman" w:cs="Times New Roman"/>
-                <w:sz w:val="20"/>
-                <w:szCs w:val="20"/>
-              </w:rPr>
-              <w:t>Pay: 5</w:t>
-            </w:r>
-            <w:r>
-              <w:rPr>
-                <w:rFonts w:ascii="Times New Roman" w:eastAsia="Times New Roman" w:hAnsi="Times New Roman" w:cs="Times New Roman"/>
-                <w:sz w:val="20"/>
-                <w:szCs w:val="20"/>
-              </w:rPr>
-              <w:t>1</w:t>
-            </w:r>
-            <w:r>
-              <w:rPr>
-                <w:rFonts w:ascii="Times New Roman" w:eastAsia="Times New Roman" w:hAnsi="Times New Roman" w:cs="Times New Roman"/>
-                <w:sz w:val="20"/>
-                <w:szCs w:val="20"/>
-              </w:rPr>
-              <w:br/>
-            </w:r>
-            <w:r>
-              <w:rPr>
-                <w:rFonts w:ascii="Times New Roman" w:eastAsia="Times New Roman" w:hAnsi="Times New Roman" w:cs="Times New Roman"/>
-                <w:sz w:val="20"/>
-                <w:szCs w:val="20"/>
-              </w:rPr>
-              <w:lastRenderedPageBreak/>
-              <w:t xml:space="preserve">Change: </w:t>
-            </w:r>
-            <w:r>
-              <w:rPr>
-                <w:rFonts w:ascii="Times New Roman" w:eastAsia="Times New Roman" w:hAnsi="Times New Roman" w:cs="Times New Roman"/>
-                <w:sz w:val="20"/>
-                <w:szCs w:val="20"/>
-              </w:rPr>
-              <w:t>1</w:t>
-            </w:r>
-            <w:r>
-              <w:rPr>
-                <w:rFonts w:ascii="Times New Roman" w:eastAsia="Times New Roman" w:hAnsi="Times New Roman" w:cs="Times New Roman"/>
-                <w:sz w:val="20"/>
-                <w:szCs w:val="20"/>
-              </w:rPr>
-              <w:br/>
-              <w:t>“Purchase successful!”</w:t>
+              <w:t xml:space="preserve">Precondition: </w:t>
+            </w:r>
+            <w:r>
+              <w:rPr>
+                <w:rFonts w:ascii="Times New Roman" w:eastAsia="Times New Roman" w:hAnsi="Times New Roman" w:cs="Times New Roman"/>
+                <w:sz w:val="20"/>
+                <w:szCs w:val="20"/>
+              </w:rPr>
+              <w:t xml:space="preserve">Run </w:t>
+            </w:r>
+            <w:proofErr w:type="spellStart"/>
+            <w:r>
+              <w:rPr>
+                <w:rFonts w:ascii="Times New Roman" w:eastAsia="Times New Roman" w:hAnsi="Times New Roman" w:cs="Times New Roman"/>
+                <w:sz w:val="20"/>
+                <w:szCs w:val="20"/>
+              </w:rPr>
+              <w:t>CoffeeMaker</w:t>
+            </w:r>
+            <w:proofErr w:type="spellEnd"/>
+            <w:r>
+              <w:rPr>
+                <w:rFonts w:ascii="Times New Roman" w:eastAsia="Times New Roman" w:hAnsi="Times New Roman" w:cs="Times New Roman"/>
+                <w:sz w:val="20"/>
+                <w:szCs w:val="20"/>
+              </w:rPr>
+              <w:br/>
+              <w:t xml:space="preserve">Enter: Menu option </w:t>
+            </w:r>
+            <w:r>
+              <w:rPr>
+                <w:rFonts w:ascii="Times New Roman" w:eastAsia="Times New Roman" w:hAnsi="Times New Roman" w:cs="Times New Roman"/>
+                <w:sz w:val="20"/>
+                <w:szCs w:val="20"/>
+              </w:rPr>
+              <w:t>5</w:t>
+            </w:r>
+            <w:r>
+              <w:rPr>
+                <w:rFonts w:ascii="Times New Roman" w:eastAsia="Times New Roman" w:hAnsi="Times New Roman" w:cs="Times New Roman"/>
+                <w:sz w:val="20"/>
+                <w:szCs w:val="20"/>
+              </w:rPr>
+              <w:t xml:space="preserve">, </w:t>
+            </w:r>
+            <w:r>
+              <w:rPr>
+                <w:rFonts w:ascii="Times New Roman" w:eastAsia="Times New Roman" w:hAnsi="Times New Roman" w:cs="Times New Roman"/>
+                <w:sz w:val="20"/>
+                <w:szCs w:val="20"/>
+              </w:rPr>
+              <w:t>“Check inventory”</w:t>
+            </w:r>
+            <w:r>
+              <w:rPr>
+                <w:rFonts w:ascii="Times New Roman" w:eastAsia="Times New Roman" w:hAnsi="Times New Roman" w:cs="Times New Roman"/>
+                <w:sz w:val="20"/>
+                <w:szCs w:val="20"/>
+              </w:rPr>
+              <w:br/>
+            </w:r>
+            <w:r>
+              <w:rPr>
+                <w:rFonts w:ascii="Times New Roman" w:eastAsia="Times New Roman" w:hAnsi="Times New Roman" w:cs="Times New Roman"/>
+                <w:sz w:val="20"/>
+                <w:szCs w:val="20"/>
+              </w:rPr>
+              <w:t>Coffee: 15</w:t>
+            </w:r>
+            <w:r>
+              <w:rPr>
+                <w:rFonts w:ascii="Times New Roman" w:eastAsia="Times New Roman" w:hAnsi="Times New Roman" w:cs="Times New Roman"/>
+                <w:sz w:val="20"/>
+                <w:szCs w:val="20"/>
+              </w:rPr>
+              <w:br/>
+              <w:t>Milk: 15</w:t>
+            </w:r>
+            <w:r>
+              <w:rPr>
+                <w:rFonts w:ascii="Times New Roman" w:eastAsia="Times New Roman" w:hAnsi="Times New Roman" w:cs="Times New Roman"/>
+                <w:sz w:val="20"/>
+                <w:szCs w:val="20"/>
+              </w:rPr>
+              <w:br/>
+              <w:t>Sugar: 15</w:t>
+            </w:r>
+            <w:r>
+              <w:rPr>
+                <w:rFonts w:ascii="Times New Roman" w:eastAsia="Times New Roman" w:hAnsi="Times New Roman" w:cs="Times New Roman"/>
+                <w:sz w:val="20"/>
+                <w:szCs w:val="20"/>
+              </w:rPr>
+              <w:br/>
+              <w:t>Chocolate: 15</w:t>
             </w:r>
             <w:r>
               <w:rPr>
@@ -2627,8 +2815,7 @@
                 <w:sz w:val="20"/>
                 <w:szCs w:val="20"/>
               </w:rPr>
-              <w:lastRenderedPageBreak/>
-              <w:t>Items removed from inventory</w:t>
+              <w:t>Inventory items displayed.</w:t>
             </w:r>
           </w:p>
         </w:tc>
@@ -2685,7 +2872,7 @@
                 <w:sz w:val="20"/>
                 <w:szCs w:val="20"/>
               </w:rPr>
-              <w:t>purchaseBeverage2</w:t>
+              <w:t>purchaseBeverage1</w:t>
             </w:r>
           </w:p>
         </w:tc>
@@ -2751,25 +2938,41 @@
                 <w:szCs w:val="20"/>
               </w:rPr>
               <w:br/>
-              <w:t>Pay: 49</w:t>
-            </w:r>
-            <w:r>
-              <w:rPr>
-                <w:rFonts w:ascii="Times New Roman" w:eastAsia="Times New Roman" w:hAnsi="Times New Roman" w:cs="Times New Roman"/>
-                <w:sz w:val="20"/>
-                <w:szCs w:val="20"/>
-              </w:rPr>
-              <w:br/>
-              <w:t>Change: 49</w:t>
-            </w:r>
-            <w:r>
-              <w:rPr>
-                <w:rFonts w:ascii="Times New Roman" w:eastAsia="Times New Roman" w:hAnsi="Times New Roman" w:cs="Times New Roman"/>
-                <w:sz w:val="20"/>
-                <w:szCs w:val="20"/>
-              </w:rPr>
-              <w:br/>
-              <w:t>“Purchase incomplete – insufficient funds”</w:t>
+              <w:t>Pay: 51</w:t>
+            </w:r>
+            <w:r>
+              <w:rPr>
+                <w:rFonts w:ascii="Times New Roman" w:eastAsia="Times New Roman" w:hAnsi="Times New Roman" w:cs="Times New Roman"/>
+                <w:sz w:val="20"/>
+                <w:szCs w:val="20"/>
+              </w:rPr>
+              <w:br/>
+              <w:t>Change: 1</w:t>
+            </w:r>
+            <w:r>
+              <w:rPr>
+                <w:rFonts w:ascii="Times New Roman" w:eastAsia="Times New Roman" w:hAnsi="Times New Roman" w:cs="Times New Roman"/>
+                <w:sz w:val="20"/>
+                <w:szCs w:val="20"/>
+              </w:rPr>
+              <w:br/>
+              <w:t>“</w:t>
+            </w:r>
+            <w:r>
+              <w:rPr>
+                <w:rFonts w:ascii="Times New Roman" w:eastAsia="Times New Roman" w:hAnsi="Times New Roman" w:cs="Times New Roman"/>
+                <w:sz w:val="20"/>
+                <w:szCs w:val="20"/>
+              </w:rPr>
+              <w:t>Coffee purchased successfully.</w:t>
+            </w:r>
+            <w:r>
+              <w:rPr>
+                <w:rFonts w:ascii="Times New Roman" w:eastAsia="Times New Roman" w:hAnsi="Times New Roman" w:cs="Times New Roman"/>
+                <w:sz w:val="20"/>
+                <w:szCs w:val="20"/>
+              </w:rPr>
+              <w:t>”</w:t>
             </w:r>
             <w:r>
               <w:rPr>
@@ -2808,7 +3011,7 @@
                 <w:sz w:val="20"/>
                 <w:szCs w:val="20"/>
               </w:rPr>
-              <w:t>Items not removed from inventory</w:t>
+              <w:t>Coffee purchased successfully</w:t>
             </w:r>
           </w:p>
         </w:tc>
@@ -2865,6 +3068,202 @@
                 <w:sz w:val="20"/>
                 <w:szCs w:val="20"/>
               </w:rPr>
+              <w:t>purchaseBeverage2</w:t>
+            </w:r>
+          </w:p>
+        </w:tc>
+        <w:tc>
+          <w:tcPr>
+            <w:tcW w:w="0" w:type="auto"/>
+            <w:tcBorders>
+              <w:top w:val="outset" w:sz="6" w:space="0" w:color="auto"/>
+              <w:left w:val="outset" w:sz="6" w:space="0" w:color="auto"/>
+              <w:bottom w:val="outset" w:sz="6" w:space="0" w:color="auto"/>
+              <w:right w:val="outset" w:sz="6" w:space="0" w:color="auto"/>
+            </w:tcBorders>
+            <w:vAlign w:val="center"/>
+          </w:tcPr>
+          <w:p>
+            <w:pPr>
+              <w:spacing w:before="100" w:beforeAutospacing="1" w:after="100" w:afterAutospacing="1" w:line="240" w:lineRule="auto"/>
+              <w:rPr>
+                <w:rFonts w:ascii="Times New Roman" w:eastAsia="Times New Roman" w:hAnsi="Times New Roman" w:cs="Times New Roman"/>
+                <w:sz w:val="20"/>
+                <w:szCs w:val="20"/>
+              </w:rPr>
+            </w:pPr>
+            <w:r>
+              <w:rPr>
+                <w:rFonts w:ascii="Times New Roman" w:eastAsia="Times New Roman" w:hAnsi="Times New Roman" w:cs="Times New Roman"/>
+                <w:sz w:val="20"/>
+                <w:szCs w:val="20"/>
+              </w:rPr>
+              <w:t>Precondition: addRecipe1 ran successfully,</w:t>
+            </w:r>
+            <w:r>
+              <w:rPr>
+                <w:rFonts w:ascii="Times New Roman" w:eastAsia="Times New Roman" w:hAnsi="Times New Roman" w:cs="Times New Roman"/>
+                <w:sz w:val="20"/>
+                <w:szCs w:val="20"/>
+              </w:rPr>
+              <w:br/>
+              <w:t>addInventory1 ran successfully</w:t>
+            </w:r>
+            <w:r>
+              <w:rPr>
+                <w:rFonts w:ascii="Times New Roman" w:eastAsia="Times New Roman" w:hAnsi="Times New Roman" w:cs="Times New Roman"/>
+                <w:sz w:val="20"/>
+                <w:szCs w:val="20"/>
+              </w:rPr>
+              <w:br/>
+              <w:t>Enter: Menu option 6, “Purchase beverage”</w:t>
+            </w:r>
+            <w:r>
+              <w:rPr>
+                <w:rFonts w:ascii="Times New Roman" w:eastAsia="Times New Roman" w:hAnsi="Times New Roman" w:cs="Times New Roman"/>
+                <w:sz w:val="20"/>
+                <w:szCs w:val="20"/>
+              </w:rPr>
+              <w:br/>
+              <w:t>Select: Coffee</w:t>
+            </w:r>
+            <w:r>
+              <w:rPr>
+                <w:rFonts w:ascii="Times New Roman" w:eastAsia="Times New Roman" w:hAnsi="Times New Roman" w:cs="Times New Roman"/>
+                <w:sz w:val="20"/>
+                <w:szCs w:val="20"/>
+              </w:rPr>
+              <w:br/>
+              <w:t>Pay: 49</w:t>
+            </w:r>
+            <w:r>
+              <w:rPr>
+                <w:rFonts w:ascii="Times New Roman" w:eastAsia="Times New Roman" w:hAnsi="Times New Roman" w:cs="Times New Roman"/>
+                <w:sz w:val="20"/>
+                <w:szCs w:val="20"/>
+              </w:rPr>
+              <w:br/>
+              <w:t>Change: 49</w:t>
+            </w:r>
+            <w:r>
+              <w:rPr>
+                <w:rFonts w:ascii="Times New Roman" w:eastAsia="Times New Roman" w:hAnsi="Times New Roman" w:cs="Times New Roman"/>
+                <w:sz w:val="20"/>
+                <w:szCs w:val="20"/>
+              </w:rPr>
+              <w:br/>
+              <w:t>“</w:t>
+            </w:r>
+            <w:r>
+              <w:rPr>
+                <w:rFonts w:ascii="Times New Roman" w:eastAsia="Times New Roman" w:hAnsi="Times New Roman" w:cs="Times New Roman"/>
+                <w:sz w:val="20"/>
+                <w:szCs w:val="20"/>
+              </w:rPr>
+              <w:t>Coffee could not be purchased.”</w:t>
+            </w:r>
+            <w:r>
+              <w:rPr>
+                <w:rFonts w:ascii="Times New Roman" w:eastAsia="Times New Roman" w:hAnsi="Times New Roman" w:cs="Times New Roman"/>
+                <w:sz w:val="20"/>
+                <w:szCs w:val="20"/>
+              </w:rPr>
+              <w:br/>
+              <w:t>Return to main menu</w:t>
+            </w:r>
+          </w:p>
+        </w:tc>
+        <w:tc>
+          <w:tcPr>
+            <w:tcW w:w="3639" w:type="dxa"/>
+            <w:tcBorders>
+              <w:top w:val="outset" w:sz="6" w:space="0" w:color="auto"/>
+              <w:left w:val="outset" w:sz="6" w:space="0" w:color="auto"/>
+              <w:bottom w:val="outset" w:sz="6" w:space="0" w:color="auto"/>
+              <w:right w:val="outset" w:sz="6" w:space="0" w:color="auto"/>
+            </w:tcBorders>
+            <w:vAlign w:val="center"/>
+          </w:tcPr>
+          <w:p>
+            <w:pPr>
+              <w:spacing w:after="0" w:line="240" w:lineRule="auto"/>
+              <w:rPr>
+                <w:rFonts w:ascii="Times New Roman" w:eastAsia="Times New Roman" w:hAnsi="Times New Roman" w:cs="Times New Roman"/>
+                <w:sz w:val="20"/>
+                <w:szCs w:val="20"/>
+              </w:rPr>
+            </w:pPr>
+            <w:r>
+              <w:rPr>
+                <w:rFonts w:ascii="Times New Roman" w:eastAsia="Times New Roman" w:hAnsi="Times New Roman" w:cs="Times New Roman"/>
+                <w:sz w:val="20"/>
+                <w:szCs w:val="20"/>
+              </w:rPr>
+              <w:t>Coffee could not be purchased</w:t>
+            </w:r>
+            <w:r>
+              <w:rPr>
+                <w:rFonts w:ascii="Times New Roman" w:eastAsia="Times New Roman" w:hAnsi="Times New Roman" w:cs="Times New Roman"/>
+                <w:sz w:val="20"/>
+                <w:szCs w:val="20"/>
+              </w:rPr>
+              <w:t>.</w:t>
+            </w:r>
+          </w:p>
+        </w:tc>
+        <w:tc>
+          <w:tcPr>
+            <w:tcW w:w="3690" w:type="dxa"/>
+            <w:tcBorders>
+              <w:top w:val="outset" w:sz="6" w:space="0" w:color="auto"/>
+              <w:left w:val="outset" w:sz="6" w:space="0" w:color="auto"/>
+              <w:bottom w:val="outset" w:sz="6" w:space="0" w:color="auto"/>
+              <w:right w:val="outset" w:sz="6" w:space="0" w:color="auto"/>
+            </w:tcBorders>
+            <w:vAlign w:val="center"/>
+          </w:tcPr>
+          <w:p>
+            <w:pPr>
+              <w:spacing w:after="0" w:line="240" w:lineRule="auto"/>
+              <w:rPr>
+                <w:rFonts w:ascii="Times New Roman" w:eastAsia="Times New Roman" w:hAnsi="Times New Roman" w:cs="Times New Roman"/>
+                <w:sz w:val="18"/>
+                <w:szCs w:val="18"/>
+              </w:rPr>
+            </w:pPr>
+          </w:p>
+        </w:tc>
+      </w:tr>
+      <w:tr>
+        <w:trPr>
+          <w:tblCellSpacing w:w="0" w:type="dxa"/>
+        </w:trPr>
+        <w:tc>
+          <w:tcPr>
+            <w:tcW w:w="0" w:type="auto"/>
+            <w:tcBorders>
+              <w:top w:val="outset" w:sz="6" w:space="0" w:color="auto"/>
+              <w:left w:val="outset" w:sz="6" w:space="0" w:color="auto"/>
+              <w:bottom w:val="outset" w:sz="6" w:space="0" w:color="auto"/>
+              <w:right w:val="outset" w:sz="6" w:space="0" w:color="auto"/>
+            </w:tcBorders>
+            <w:vAlign w:val="center"/>
+          </w:tcPr>
+          <w:p>
+            <w:pPr>
+              <w:spacing w:after="0" w:line="240" w:lineRule="auto"/>
+              <w:rPr>
+                <w:rFonts w:ascii="Times New Roman" w:eastAsia="Times New Roman" w:hAnsi="Times New Roman" w:cs="Times New Roman"/>
+                <w:sz w:val="20"/>
+                <w:szCs w:val="20"/>
+              </w:rPr>
+            </w:pPr>
+            <w:r>
+              <w:rPr>
+                <w:rFonts w:ascii="Times New Roman" w:eastAsia="Times New Roman" w:hAnsi="Times New Roman" w:cs="Times New Roman"/>
+                <w:sz w:val="20"/>
+                <w:szCs w:val="20"/>
+              </w:rPr>
               <w:t>purchaseBeverage3</w:t>
             </w:r>
           </w:p>
@@ -2940,31 +3339,23 @@
                 <w:szCs w:val="20"/>
               </w:rPr>
               <w:br/>
-              <w:t xml:space="preserve">“Purchase incomplete </w:t>
-            </w:r>
-            <w:r>
-              <w:rPr>
-                <w:rFonts w:ascii="Times New Roman" w:eastAsia="Times New Roman" w:hAnsi="Times New Roman" w:cs="Times New Roman"/>
-                <w:sz w:val="20"/>
-                <w:szCs w:val="20"/>
-              </w:rPr>
-              <w:t>–</w:t>
-            </w:r>
-            <w:r>
-              <w:rPr>
-                <w:rFonts w:ascii="Times New Roman" w:eastAsia="Times New Roman" w:hAnsi="Times New Roman" w:cs="Times New Roman"/>
-                <w:sz w:val="20"/>
-                <w:szCs w:val="20"/>
-              </w:rPr>
-              <w:t xml:space="preserve"> </w:t>
-            </w:r>
-            <w:r>
-              <w:rPr>
-                <w:rFonts w:ascii="Times New Roman" w:eastAsia="Times New Roman" w:hAnsi="Times New Roman" w:cs="Times New Roman"/>
-                <w:sz w:val="20"/>
-                <w:szCs w:val="20"/>
-              </w:rPr>
-              <w:t>missing inventory”</w:t>
+              <w:t>“</w:t>
+            </w:r>
+            <w:r>
+              <w:rPr>
+                <w:rFonts w:ascii="Times New Roman" w:eastAsia="Times New Roman" w:hAnsi="Times New Roman" w:cs="Times New Roman"/>
+                <w:sz w:val="20"/>
+                <w:szCs w:val="20"/>
+              </w:rPr>
+              <w:t>Coffee could not be purchased.</w:t>
+            </w:r>
+            <w:r>
+              <w:rPr>
+                <w:rFonts w:ascii="Times New Roman" w:eastAsia="Times New Roman" w:hAnsi="Times New Roman" w:cs="Times New Roman"/>
+                <w:sz w:val="20"/>
+                <w:szCs w:val="20"/>
+              </w:rPr>
+              <w:t>”</w:t>
             </w:r>
             <w:r>
               <w:rPr>
@@ -3003,7 +3394,7 @@
                 <w:sz w:val="20"/>
                 <w:szCs w:val="20"/>
               </w:rPr>
-              <w:t>Items not removed from inventory</w:t>
+              <w:t>Coffee could not be purchased</w:t>
             </w:r>
           </w:p>
         </w:tc>

</xml_diff>

<commit_message>
Project 4 Commit - Minor changes to Main and correction of calculation inventory subtraction in makeCoffee
</commit_message>
<xml_diff>
--- a/reqs/Coffee Maker Acceptance Tests.docx
+++ b/reqs/Coffee Maker Acceptance Tests.docx
@@ -657,6 +657,14 @@
               </w:rPr>
               <w:t> </w:t>
             </w:r>
+            <w:r>
+              <w:rPr>
+                <w:rFonts w:ascii="Times New Roman" w:eastAsia="Times New Roman" w:hAnsi="Times New Roman" w:cs="Times New Roman"/>
+                <w:sz w:val="18"/>
+                <w:szCs w:val="18"/>
+              </w:rPr>
+              <w:t>Coffee successfully added.</w:t>
+            </w:r>
           </w:p>
         </w:tc>
       </w:tr>
@@ -877,6 +885,38 @@
                 <w:sz w:val="20"/>
                 <w:szCs w:val="20"/>
               </w:rPr>
+              <w:t xml:space="preserve">Recipe </w:t>
+            </w:r>
+            <w:r>
+              <w:rPr>
+                <w:rFonts w:ascii="Times New Roman" w:eastAsia="Times New Roman" w:hAnsi="Times New Roman" w:cs="Times New Roman"/>
+                <w:sz w:val="20"/>
+                <w:szCs w:val="20"/>
+              </w:rPr>
+              <w:t>is not unique</w:t>
+            </w:r>
+            <w:r>
+              <w:rPr>
+                <w:rFonts w:ascii="Times New Roman" w:eastAsia="Times New Roman" w:hAnsi="Times New Roman" w:cs="Times New Roman"/>
+                <w:sz w:val="20"/>
+                <w:szCs w:val="20"/>
+              </w:rPr>
+              <w:t>.</w:t>
+            </w:r>
+            <w:r>
+              <w:rPr>
+                <w:rFonts w:ascii="Times New Roman" w:eastAsia="Times New Roman" w:hAnsi="Times New Roman" w:cs="Times New Roman"/>
+                <w:sz w:val="20"/>
+                <w:szCs w:val="20"/>
+              </w:rPr>
+              <w:br/>
+            </w:r>
+            <w:r>
+              <w:rPr>
+                <w:rFonts w:ascii="Times New Roman" w:eastAsia="Times New Roman" w:hAnsi="Times New Roman" w:cs="Times New Roman"/>
+                <w:sz w:val="20"/>
+                <w:szCs w:val="20"/>
+              </w:rPr>
               <w:t xml:space="preserve">Coffee </w:t>
             </w:r>
             <w:r>
@@ -917,6 +957,14 @@
                 <w:szCs w:val="18"/>
               </w:rPr>
             </w:pPr>
+            <w:r>
+              <w:rPr>
+                <w:rFonts w:ascii="Times New Roman" w:eastAsia="Times New Roman" w:hAnsi="Times New Roman" w:cs="Times New Roman"/>
+                <w:sz w:val="18"/>
+                <w:szCs w:val="18"/>
+              </w:rPr>
+              <w:t>Coffee could not be added.</w:t>
+            </w:r>
           </w:p>
         </w:tc>
       </w:tr>
@@ -1106,6 +1154,22 @@
                 <w:sz w:val="20"/>
                 <w:szCs w:val="20"/>
               </w:rPr>
+              <w:t>Exceeds Available Recipe Slots.</w:t>
+            </w:r>
+            <w:r>
+              <w:rPr>
+                <w:rFonts w:ascii="Times New Roman" w:eastAsia="Times New Roman" w:hAnsi="Times New Roman" w:cs="Times New Roman"/>
+                <w:sz w:val="20"/>
+                <w:szCs w:val="20"/>
+              </w:rPr>
+              <w:br/>
+            </w:r>
+            <w:r>
+              <w:rPr>
+                <w:rFonts w:ascii="Times New Roman" w:eastAsia="Times New Roman" w:hAnsi="Times New Roman" w:cs="Times New Roman"/>
+                <w:sz w:val="20"/>
+                <w:szCs w:val="20"/>
+              </w:rPr>
               <w:t xml:space="preserve">Coffee 5 </w:t>
             </w:r>
             <w:r>
@@ -1162,6 +1226,14 @@
                 <w:szCs w:val="18"/>
               </w:rPr>
             </w:pPr>
+            <w:r>
+              <w:rPr>
+                <w:rFonts w:ascii="Times New Roman" w:eastAsia="Times New Roman" w:hAnsi="Times New Roman" w:cs="Times New Roman"/>
+                <w:sz w:val="18"/>
+                <w:szCs w:val="18"/>
+              </w:rPr>
+              <w:t>Coffee 5 could not be added.</w:t>
+            </w:r>
           </w:p>
         </w:tc>
       </w:tr>
@@ -1392,6 +1464,14 @@
               </w:rPr>
               <w:t> </w:t>
             </w:r>
+            <w:r>
+              <w:rPr>
+                <w:rFonts w:ascii="Times New Roman" w:eastAsia="Times New Roman" w:hAnsi="Times New Roman" w:cs="Times New Roman"/>
+                <w:sz w:val="18"/>
+                <w:szCs w:val="18"/>
+              </w:rPr>
+              <w:t>Coffee successfully deleted.</w:t>
+            </w:r>
           </w:p>
         </w:tc>
       </w:tr>
@@ -1601,6 +1681,14 @@
                 <w:szCs w:val="18"/>
               </w:rPr>
             </w:pPr>
+            <w:r>
+              <w:rPr>
+                <w:rFonts w:ascii="Times New Roman" w:eastAsia="Times New Roman" w:hAnsi="Times New Roman" w:cs="Times New Roman"/>
+                <w:sz w:val="18"/>
+                <w:szCs w:val="18"/>
+              </w:rPr>
+              <w:t>Deletion failed.</w:t>
+            </w:r>
           </w:p>
         </w:tc>
       </w:tr>
@@ -1708,7 +1796,8 @@
                 <w:sz w:val="20"/>
                 <w:szCs w:val="20"/>
               </w:rPr>
-              <w:t> </w:t>
+              <w:br/>
+              <w:t>Name: Coffee</w:t>
             </w:r>
             <w:r>
               <w:rPr>
@@ -1866,6 +1955,14 @@
                 <w:szCs w:val="18"/>
               </w:rPr>
               <w:t> </w:t>
+            </w:r>
+            <w:r>
+              <w:rPr>
+                <w:rFonts w:ascii="Times New Roman" w:eastAsia="Times New Roman" w:hAnsi="Times New Roman" w:cs="Times New Roman"/>
+                <w:sz w:val="18"/>
+                <w:szCs w:val="18"/>
+              </w:rPr>
+              <w:t>Coffee successfully edited.</w:t>
             </w:r>
           </w:p>
         </w:tc>
@@ -2043,6 +2140,22 @@
                 <w:sz w:val="20"/>
                 <w:szCs w:val="20"/>
               </w:rPr>
+              <w:t>Recipe no longer exists.</w:t>
+            </w:r>
+            <w:r>
+              <w:rPr>
+                <w:rFonts w:ascii="Times New Roman" w:eastAsia="Times New Roman" w:hAnsi="Times New Roman" w:cs="Times New Roman"/>
+                <w:sz w:val="20"/>
+                <w:szCs w:val="20"/>
+              </w:rPr>
+              <w:br/>
+            </w:r>
+            <w:r>
+              <w:rPr>
+                <w:rFonts w:ascii="Times New Roman" w:eastAsia="Times New Roman" w:hAnsi="Times New Roman" w:cs="Times New Roman"/>
+                <w:sz w:val="20"/>
+                <w:szCs w:val="20"/>
+              </w:rPr>
               <w:t xml:space="preserve">Coffee could not be </w:t>
             </w:r>
             <w:r>
@@ -2083,6 +2196,23 @@
                 <w:szCs w:val="18"/>
               </w:rPr>
             </w:pPr>
+            <w:r>
+              <w:rPr>
+                <w:rFonts w:ascii="Times New Roman" w:eastAsia="Times New Roman" w:hAnsi="Times New Roman" w:cs="Times New Roman"/>
+                <w:sz w:val="18"/>
+                <w:szCs w:val="18"/>
+              </w:rPr>
+              <w:t>Deletion failed.</w:t>
+            </w:r>
+            <w:r>
+              <w:rPr>
+                <w:rFonts w:ascii="Times New Roman" w:eastAsia="Times New Roman" w:hAnsi="Times New Roman" w:cs="Times New Roman"/>
+                <w:sz w:val="18"/>
+                <w:szCs w:val="18"/>
+              </w:rPr>
+              <w:br/>
+              <w:t>Coffee successfully edited.</w:t>
+            </w:r>
           </w:p>
         </w:tc>
       </w:tr>
@@ -2116,7 +2246,7 @@
                 <w:sz w:val="20"/>
                 <w:szCs w:val="20"/>
               </w:rPr>
-              <w:t>addInventory1</w:t>
+              <w:t>editRecipe3</w:t>
             </w:r>
           </w:p>
         </w:tc>
@@ -2146,41 +2276,51 @@
                 <w:sz w:val="20"/>
                 <w:szCs w:val="20"/>
               </w:rPr>
-              <w:t xml:space="preserve">Precondition: Run </w:t>
-            </w:r>
-            <w:proofErr w:type="spellStart"/>
-            <w:r>
-              <w:rPr>
-                <w:rFonts w:ascii="Times New Roman" w:eastAsia="Times New Roman" w:hAnsi="Times New Roman" w:cs="Times New Roman"/>
-                <w:sz w:val="20"/>
-                <w:szCs w:val="20"/>
-              </w:rPr>
-              <w:t>CoffeeMaker</w:t>
-            </w:r>
-            <w:proofErr w:type="spellEnd"/>
-            <w:r>
-              <w:rPr>
-                <w:rFonts w:ascii="Times New Roman" w:eastAsia="Times New Roman" w:hAnsi="Times New Roman" w:cs="Times New Roman"/>
-                <w:sz w:val="20"/>
-                <w:szCs w:val="20"/>
-              </w:rPr>
-              <w:br/>
-              <w:t>Enter: Menu option 4, “Add inventory”</w:t>
-            </w:r>
-            <w:r>
-              <w:rPr>
-                <w:rFonts w:ascii="Times New Roman" w:eastAsia="Times New Roman" w:hAnsi="Times New Roman" w:cs="Times New Roman"/>
-                <w:sz w:val="20"/>
-                <w:szCs w:val="20"/>
-              </w:rPr>
-              <w:br/>
-            </w:r>
-            <w:r>
-              <w:rPr>
-                <w:rFonts w:ascii="Times New Roman" w:eastAsia="Times New Roman" w:hAnsi="Times New Roman" w:cs="Times New Roman"/>
-                <w:sz w:val="20"/>
-                <w:szCs w:val="20"/>
-              </w:rPr>
+              <w:t>Precondition: addRecipe1 ran successfully</w:t>
+            </w:r>
+            <w:r>
+              <w:rPr>
+                <w:rFonts w:ascii="Times New Roman" w:eastAsia="Times New Roman" w:hAnsi="Times New Roman" w:cs="Times New Roman"/>
+                <w:sz w:val="20"/>
+                <w:szCs w:val="20"/>
+              </w:rPr>
+              <w:br/>
+              <w:t>Enter: Menu option 3, “Edit a recipe”</w:t>
+            </w:r>
+            <w:r>
+              <w:rPr>
+                <w:rFonts w:ascii="Times New Roman" w:eastAsia="Times New Roman" w:hAnsi="Times New Roman" w:cs="Times New Roman"/>
+                <w:sz w:val="20"/>
+                <w:szCs w:val="20"/>
+              </w:rPr>
+              <w:br/>
+              <w:t>Select: Coffee</w:t>
+            </w:r>
+            <w:r>
+              <w:rPr>
+                <w:rFonts w:ascii="Times New Roman" w:eastAsia="Times New Roman" w:hAnsi="Times New Roman" w:cs="Times New Roman"/>
+                <w:sz w:val="20"/>
+                <w:szCs w:val="20"/>
+              </w:rPr>
+              <w:br/>
+              <w:t>Name: Decaf Coffee</w:t>
+            </w:r>
+            <w:r>
+              <w:rPr>
+                <w:rFonts w:ascii="Times New Roman" w:eastAsia="Times New Roman" w:hAnsi="Times New Roman" w:cs="Times New Roman"/>
+                <w:sz w:val="20"/>
+                <w:szCs w:val="20"/>
+              </w:rPr>
+              <w:br/>
+              <w:t>Price: 50</w:t>
+            </w:r>
+            <w:r>
+              <w:rPr>
+                <w:rFonts w:ascii="Times New Roman" w:eastAsia="Times New Roman" w:hAnsi="Times New Roman" w:cs="Times New Roman"/>
+                <w:sz w:val="20"/>
+                <w:szCs w:val="20"/>
+              </w:rPr>
+              <w:br/>
               <w:t>Coffee: 3</w:t>
             </w:r>
             <w:r>
@@ -2190,73 +2330,43 @@
                 <w:szCs w:val="20"/>
               </w:rPr>
               <w:br/>
-              <w:t>Milk: 3</w:t>
-            </w:r>
-            <w:r>
-              <w:rPr>
-                <w:rFonts w:ascii="Times New Roman" w:eastAsia="Times New Roman" w:hAnsi="Times New Roman" w:cs="Times New Roman"/>
-                <w:sz w:val="20"/>
-                <w:szCs w:val="20"/>
-              </w:rPr>
-              <w:br/>
-              <w:t>Sugar: 3</w:t>
-            </w:r>
-            <w:r>
-              <w:rPr>
-                <w:rFonts w:ascii="Times New Roman" w:eastAsia="Times New Roman" w:hAnsi="Times New Roman" w:cs="Times New Roman"/>
-                <w:sz w:val="20"/>
-                <w:szCs w:val="20"/>
-              </w:rPr>
-              <w:br/>
-              <w:t>Chocolate: 3</w:t>
-            </w:r>
-            <w:r>
-              <w:rPr>
-                <w:rFonts w:ascii="Times New Roman" w:eastAsia="Times New Roman" w:hAnsi="Times New Roman" w:cs="Times New Roman"/>
-                <w:sz w:val="20"/>
-                <w:szCs w:val="20"/>
-              </w:rPr>
-              <w:br/>
-            </w:r>
-            <w:r>
-              <w:rPr>
-                <w:rFonts w:ascii="Times New Roman" w:eastAsia="Times New Roman" w:hAnsi="Times New Roman" w:cs="Times New Roman"/>
-                <w:sz w:val="20"/>
-                <w:szCs w:val="20"/>
-              </w:rPr>
-              <w:t xml:space="preserve">“Inventory </w:t>
-            </w:r>
-            <w:r>
-              <w:rPr>
-                <w:rFonts w:ascii="Times New Roman" w:eastAsia="Times New Roman" w:hAnsi="Times New Roman" w:cs="Times New Roman"/>
-                <w:sz w:val="20"/>
-                <w:szCs w:val="20"/>
-              </w:rPr>
-              <w:t xml:space="preserve">items </w:t>
-            </w:r>
-            <w:r>
-              <w:rPr>
-                <w:rFonts w:ascii="Times New Roman" w:eastAsia="Times New Roman" w:hAnsi="Times New Roman" w:cs="Times New Roman"/>
-                <w:sz w:val="20"/>
-                <w:szCs w:val="20"/>
-              </w:rPr>
-              <w:t>added”</w:t>
-            </w:r>
-            <w:r>
-              <w:rPr>
-                <w:rFonts w:ascii="Times New Roman" w:eastAsia="Times New Roman" w:hAnsi="Times New Roman" w:cs="Times New Roman"/>
-                <w:sz w:val="20"/>
-                <w:szCs w:val="20"/>
-              </w:rPr>
-              <w:br/>
-            </w:r>
-            <w:r>
-              <w:rPr>
-                <w:rFonts w:ascii="Times New Roman" w:eastAsia="Times New Roman" w:hAnsi="Times New Roman" w:cs="Times New Roman"/>
-                <w:sz w:val="20"/>
-                <w:szCs w:val="20"/>
-              </w:rPr>
-              <w:t>Return to main menu</w:t>
+              <w:t>Milk: 1</w:t>
+            </w:r>
+            <w:r>
+              <w:rPr>
+                <w:rFonts w:ascii="Times New Roman" w:eastAsia="Times New Roman" w:hAnsi="Times New Roman" w:cs="Times New Roman"/>
+                <w:sz w:val="20"/>
+                <w:szCs w:val="20"/>
+              </w:rPr>
+              <w:br/>
+              <w:t>Sugar: 1</w:t>
+            </w:r>
+            <w:r>
+              <w:rPr>
+                <w:rFonts w:ascii="Times New Roman" w:eastAsia="Times New Roman" w:hAnsi="Times New Roman" w:cs="Times New Roman"/>
+                <w:sz w:val="20"/>
+                <w:szCs w:val="20"/>
+              </w:rPr>
+              <w:br/>
+              <w:t>Chocolate: 0</w:t>
+            </w:r>
+            <w:r>
+              <w:rPr>
+                <w:rFonts w:ascii="Times New Roman" w:eastAsia="Times New Roman" w:hAnsi="Times New Roman" w:cs="Times New Roman"/>
+                <w:sz w:val="20"/>
+                <w:szCs w:val="20"/>
+              </w:rPr>
+              <w:br/>
+              <w:t>“Coffee could not be edited.”</w:t>
+            </w:r>
+            <w:r>
+              <w:rPr>
+                <w:rFonts w:ascii="Times New Roman" w:eastAsia="Times New Roman" w:hAnsi="Times New Roman" w:cs="Times New Roman"/>
+                <w:sz w:val="20"/>
+                <w:szCs w:val="20"/>
+              </w:rPr>
+              <w:br/>
+              <w:t>Return to main menu.</w:t>
             </w:r>
           </w:p>
         </w:tc>
@@ -2286,25 +2396,16 @@
                 <w:sz w:val="20"/>
                 <w:szCs w:val="20"/>
               </w:rPr>
-              <w:t xml:space="preserve">Inventory </w:t>
-            </w:r>
-            <w:r>
-              <w:rPr>
-                <w:rFonts w:ascii="Times New Roman" w:eastAsia="Times New Roman" w:hAnsi="Times New Roman" w:cs="Times New Roman"/>
-                <w:sz w:val="20"/>
-                <w:szCs w:val="20"/>
-              </w:rPr>
-              <w:t xml:space="preserve">items </w:t>
-            </w:r>
-            <w:bookmarkStart w:id="0" w:name="_GoBack"/>
-            <w:bookmarkEnd w:id="0"/>
-            <w:r>
-              <w:rPr>
-                <w:rFonts w:ascii="Times New Roman" w:eastAsia="Times New Roman" w:hAnsi="Times New Roman" w:cs="Times New Roman"/>
-                <w:sz w:val="20"/>
-                <w:szCs w:val="20"/>
-              </w:rPr>
-              <w:t>added.</w:t>
+              <w:t>Attempt to change recipe name.</w:t>
+            </w:r>
+            <w:r>
+              <w:rPr>
+                <w:rFonts w:ascii="Times New Roman" w:eastAsia="Times New Roman" w:hAnsi="Times New Roman" w:cs="Times New Roman"/>
+                <w:sz w:val="20"/>
+                <w:szCs w:val="20"/>
+              </w:rPr>
+              <w:br/>
+              <w:t>Coffee could not be edited.</w:t>
             </w:r>
           </w:p>
         </w:tc>
@@ -2328,6 +2429,14 @@
                 <w:szCs w:val="18"/>
               </w:rPr>
             </w:pPr>
+            <w:r>
+              <w:rPr>
+                <w:rFonts w:ascii="Times New Roman" w:eastAsia="Times New Roman" w:hAnsi="Times New Roman" w:cs="Times New Roman"/>
+                <w:sz w:val="18"/>
+                <w:szCs w:val="18"/>
+              </w:rPr>
+              <w:t>Coffee could not be edited.</w:t>
+            </w:r>
           </w:p>
         </w:tc>
       </w:tr>
@@ -2361,7 +2470,7 @@
                 <w:sz w:val="20"/>
                 <w:szCs w:val="20"/>
               </w:rPr>
-              <w:t>addInventory2</w:t>
+              <w:t>addInventory1</w:t>
             </w:r>
           </w:p>
         </w:tc>
@@ -2419,106 +2528,6 @@
                 <w:szCs w:val="20"/>
               </w:rPr>
               <w:br/>
-              <w:t xml:space="preserve">Coffee: </w:t>
-            </w:r>
-            <w:r>
-              <w:rPr>
-                <w:rFonts w:ascii="Times New Roman" w:eastAsia="Times New Roman" w:hAnsi="Times New Roman" w:cs="Times New Roman"/>
-                <w:sz w:val="20"/>
-                <w:szCs w:val="20"/>
-              </w:rPr>
-              <w:t>-</w:t>
-            </w:r>
-            <w:r>
-              <w:rPr>
-                <w:rFonts w:ascii="Times New Roman" w:eastAsia="Times New Roman" w:hAnsi="Times New Roman" w:cs="Times New Roman"/>
-                <w:sz w:val="20"/>
-                <w:szCs w:val="20"/>
-              </w:rPr>
-              <w:t>3</w:t>
-            </w:r>
-            <w:r>
-              <w:rPr>
-                <w:rFonts w:ascii="Times New Roman" w:eastAsia="Times New Roman" w:hAnsi="Times New Roman" w:cs="Times New Roman"/>
-                <w:sz w:val="20"/>
-                <w:szCs w:val="20"/>
-              </w:rPr>
-              <w:br/>
-              <w:t xml:space="preserve">Milk: </w:t>
-            </w:r>
-            <w:r>
-              <w:rPr>
-                <w:rFonts w:ascii="Times New Roman" w:eastAsia="Times New Roman" w:hAnsi="Times New Roman" w:cs="Times New Roman"/>
-                <w:sz w:val="20"/>
-                <w:szCs w:val="20"/>
-              </w:rPr>
-              <w:t>-</w:t>
-            </w:r>
-            <w:r>
-              <w:rPr>
-                <w:rFonts w:ascii="Times New Roman" w:eastAsia="Times New Roman" w:hAnsi="Times New Roman" w:cs="Times New Roman"/>
-                <w:sz w:val="20"/>
-                <w:szCs w:val="20"/>
-              </w:rPr>
-              <w:t>3</w:t>
-            </w:r>
-            <w:r>
-              <w:rPr>
-                <w:rFonts w:ascii="Times New Roman" w:eastAsia="Times New Roman" w:hAnsi="Times New Roman" w:cs="Times New Roman"/>
-                <w:sz w:val="20"/>
-                <w:szCs w:val="20"/>
-              </w:rPr>
-              <w:br/>
-              <w:t xml:space="preserve">Sugar: </w:t>
-            </w:r>
-            <w:r>
-              <w:rPr>
-                <w:rFonts w:ascii="Times New Roman" w:eastAsia="Times New Roman" w:hAnsi="Times New Roman" w:cs="Times New Roman"/>
-                <w:sz w:val="20"/>
-                <w:szCs w:val="20"/>
-              </w:rPr>
-              <w:t>-</w:t>
-            </w:r>
-            <w:r>
-              <w:rPr>
-                <w:rFonts w:ascii="Times New Roman" w:eastAsia="Times New Roman" w:hAnsi="Times New Roman" w:cs="Times New Roman"/>
-                <w:sz w:val="20"/>
-                <w:szCs w:val="20"/>
-              </w:rPr>
-              <w:t>3</w:t>
-            </w:r>
-            <w:r>
-              <w:rPr>
-                <w:rFonts w:ascii="Times New Roman" w:eastAsia="Times New Roman" w:hAnsi="Times New Roman" w:cs="Times New Roman"/>
-                <w:sz w:val="20"/>
-                <w:szCs w:val="20"/>
-              </w:rPr>
-              <w:br/>
-              <w:t xml:space="preserve">Chocolate: </w:t>
-            </w:r>
-            <w:r>
-              <w:rPr>
-                <w:rFonts w:ascii="Times New Roman" w:eastAsia="Times New Roman" w:hAnsi="Times New Roman" w:cs="Times New Roman"/>
-                <w:sz w:val="20"/>
-                <w:szCs w:val="20"/>
-              </w:rPr>
-              <w:t>--</w:t>
-            </w:r>
-            <w:r>
-              <w:rPr>
-                <w:rFonts w:ascii="Times New Roman" w:eastAsia="Times New Roman" w:hAnsi="Times New Roman" w:cs="Times New Roman"/>
-                <w:sz w:val="20"/>
-                <w:szCs w:val="20"/>
-              </w:rPr>
-              <w:t>3</w:t>
-            </w:r>
-            <w:r>
-              <w:rPr>
-                <w:rFonts w:ascii="Times New Roman" w:eastAsia="Times New Roman" w:hAnsi="Times New Roman" w:cs="Times New Roman"/>
-                <w:sz w:val="20"/>
-                <w:szCs w:val="20"/>
-              </w:rPr>
-              <w:br/>
             </w:r>
             <w:r>
               <w:rPr>
@@ -2527,41 +2536,81 @@
                 <w:szCs w:val="20"/>
               </w:rPr>
               <w:lastRenderedPageBreak/>
-              <w:t xml:space="preserve">“Inventory items </w:t>
-            </w:r>
-            <w:r>
-              <w:rPr>
-                <w:rFonts w:ascii="Times New Roman" w:eastAsia="Times New Roman" w:hAnsi="Times New Roman" w:cs="Times New Roman"/>
-                <w:sz w:val="20"/>
-                <w:szCs w:val="20"/>
-              </w:rPr>
-              <w:t xml:space="preserve">could not </w:t>
-            </w:r>
-            <w:proofErr w:type="gramStart"/>
-            <w:r>
-              <w:rPr>
-                <w:rFonts w:ascii="Times New Roman" w:eastAsia="Times New Roman" w:hAnsi="Times New Roman" w:cs="Times New Roman"/>
-                <w:sz w:val="20"/>
-                <w:szCs w:val="20"/>
-              </w:rPr>
-              <w:t>added</w:t>
-            </w:r>
-            <w:proofErr w:type="gramEnd"/>
-            <w:r>
-              <w:rPr>
-                <w:rFonts w:ascii="Times New Roman" w:eastAsia="Times New Roman" w:hAnsi="Times New Roman" w:cs="Times New Roman"/>
-                <w:sz w:val="20"/>
-                <w:szCs w:val="20"/>
-              </w:rPr>
-              <w:t>”</w:t>
-            </w:r>
-            <w:r>
-              <w:rPr>
-                <w:rFonts w:ascii="Times New Roman" w:eastAsia="Times New Roman" w:hAnsi="Times New Roman" w:cs="Times New Roman"/>
-                <w:sz w:val="20"/>
-                <w:szCs w:val="20"/>
-              </w:rPr>
-              <w:br/>
+              <w:t>Coffee: 3</w:t>
+            </w:r>
+            <w:r>
+              <w:rPr>
+                <w:rFonts w:ascii="Times New Roman" w:eastAsia="Times New Roman" w:hAnsi="Times New Roman" w:cs="Times New Roman"/>
+                <w:sz w:val="20"/>
+                <w:szCs w:val="20"/>
+              </w:rPr>
+              <w:br/>
+              <w:t>Milk: 3</w:t>
+            </w:r>
+            <w:r>
+              <w:rPr>
+                <w:rFonts w:ascii="Times New Roman" w:eastAsia="Times New Roman" w:hAnsi="Times New Roman" w:cs="Times New Roman"/>
+                <w:sz w:val="20"/>
+                <w:szCs w:val="20"/>
+              </w:rPr>
+              <w:br/>
+              <w:t>Sugar: 3</w:t>
+            </w:r>
+            <w:r>
+              <w:rPr>
+                <w:rFonts w:ascii="Times New Roman" w:eastAsia="Times New Roman" w:hAnsi="Times New Roman" w:cs="Times New Roman"/>
+                <w:sz w:val="20"/>
+                <w:szCs w:val="20"/>
+              </w:rPr>
+              <w:br/>
+              <w:t>Chocolate: 3</w:t>
+            </w:r>
+            <w:r>
+              <w:rPr>
+                <w:rFonts w:ascii="Times New Roman" w:eastAsia="Times New Roman" w:hAnsi="Times New Roman" w:cs="Times New Roman"/>
+                <w:sz w:val="20"/>
+                <w:szCs w:val="20"/>
+              </w:rPr>
+              <w:br/>
+            </w:r>
+            <w:r>
+              <w:rPr>
+                <w:rFonts w:ascii="Times New Roman" w:eastAsia="Times New Roman" w:hAnsi="Times New Roman" w:cs="Times New Roman"/>
+                <w:sz w:val="20"/>
+                <w:szCs w:val="20"/>
+              </w:rPr>
+              <w:t xml:space="preserve">“Inventory </w:t>
+            </w:r>
+            <w:r>
+              <w:rPr>
+                <w:rFonts w:ascii="Times New Roman" w:eastAsia="Times New Roman" w:hAnsi="Times New Roman" w:cs="Times New Roman"/>
+                <w:sz w:val="20"/>
+                <w:szCs w:val="20"/>
+              </w:rPr>
+              <w:t xml:space="preserve">items </w:t>
+            </w:r>
+            <w:r>
+              <w:rPr>
+                <w:rFonts w:ascii="Times New Roman" w:eastAsia="Times New Roman" w:hAnsi="Times New Roman" w:cs="Times New Roman"/>
+                <w:sz w:val="20"/>
+                <w:szCs w:val="20"/>
+              </w:rPr>
+              <w:t>added”</w:t>
+            </w:r>
+            <w:r>
+              <w:rPr>
+                <w:rFonts w:ascii="Times New Roman" w:eastAsia="Times New Roman" w:hAnsi="Times New Roman" w:cs="Times New Roman"/>
+                <w:sz w:val="20"/>
+                <w:szCs w:val="20"/>
+              </w:rPr>
+              <w:br/>
+            </w:r>
+            <w:r>
+              <w:rPr>
+                <w:rFonts w:ascii="Times New Roman" w:eastAsia="Times New Roman" w:hAnsi="Times New Roman" w:cs="Times New Roman"/>
+                <w:sz w:val="20"/>
+                <w:szCs w:val="20"/>
+              </w:rPr>
               <w:t>Return to main menu</w:t>
             </w:r>
           </w:p>
@@ -2593,7 +2642,23 @@
                 <w:szCs w:val="20"/>
               </w:rPr>
               <w:lastRenderedPageBreak/>
-              <w:t>Inventory items could not be added.</w:t>
+              <w:t xml:space="preserve">Inventory </w:t>
+            </w:r>
+            <w:r>
+              <w:rPr>
+                <w:rFonts w:ascii="Times New Roman" w:eastAsia="Times New Roman" w:hAnsi="Times New Roman" w:cs="Times New Roman"/>
+                <w:sz w:val="20"/>
+                <w:szCs w:val="20"/>
+              </w:rPr>
+              <w:t xml:space="preserve">items </w:t>
+            </w:r>
+            <w:r>
+              <w:rPr>
+                <w:rFonts w:ascii="Times New Roman" w:eastAsia="Times New Roman" w:hAnsi="Times New Roman" w:cs="Times New Roman"/>
+                <w:sz w:val="20"/>
+                <w:szCs w:val="20"/>
+              </w:rPr>
+              <w:t>added.</w:t>
             </w:r>
           </w:p>
         </w:tc>
@@ -2617,6 +2682,14 @@
                 <w:szCs w:val="18"/>
               </w:rPr>
             </w:pPr>
+            <w:r>
+              <w:rPr>
+                <w:rFonts w:ascii="Times New Roman" w:eastAsia="Times New Roman" w:hAnsi="Times New Roman" w:cs="Times New Roman"/>
+                <w:sz w:val="18"/>
+                <w:szCs w:val="18"/>
+              </w:rPr>
+              <w:t>Inventory items added.</w:t>
+            </w:r>
           </w:p>
         </w:tc>
       </w:tr>
@@ -2644,6 +2717,44 @@
                 <w:szCs w:val="20"/>
               </w:rPr>
             </w:pPr>
+            <w:r>
+              <w:rPr>
+                <w:rFonts w:ascii="Times New Roman" w:eastAsia="Times New Roman" w:hAnsi="Times New Roman" w:cs="Times New Roman"/>
+                <w:sz w:val="20"/>
+                <w:szCs w:val="20"/>
+              </w:rPr>
+              <w:t>addInventory2</w:t>
+            </w:r>
+          </w:p>
+        </w:tc>
+        <w:tc>
+          <w:tcPr>
+            <w:tcW w:w="0" w:type="auto"/>
+            <w:tcBorders>
+              <w:top w:val="outset" w:sz="6" w:space="0" w:color="auto"/>
+              <w:left w:val="outset" w:sz="6" w:space="0" w:color="auto"/>
+              <w:bottom w:val="outset" w:sz="6" w:space="0" w:color="auto"/>
+              <w:right w:val="outset" w:sz="6" w:space="0" w:color="auto"/>
+            </w:tcBorders>
+            <w:vAlign w:val="center"/>
+          </w:tcPr>
+          <w:p>
+            <w:pPr>
+              <w:spacing w:before="100" w:beforeAutospacing="1" w:after="100" w:afterAutospacing="1" w:line="240" w:lineRule="auto"/>
+              <w:rPr>
+                <w:rFonts w:ascii="Times New Roman" w:eastAsia="Times New Roman" w:hAnsi="Times New Roman" w:cs="Times New Roman"/>
+                <w:sz w:val="20"/>
+                <w:szCs w:val="20"/>
+              </w:rPr>
+            </w:pPr>
+            <w:r>
+              <w:rPr>
+                <w:rFonts w:ascii="Times New Roman" w:eastAsia="Times New Roman" w:hAnsi="Times New Roman" w:cs="Times New Roman"/>
+                <w:sz w:val="20"/>
+                <w:szCs w:val="20"/>
+              </w:rPr>
+              <w:t xml:space="preserve">Precondition: Run </w:t>
+            </w:r>
             <w:proofErr w:type="spellStart"/>
             <w:r>
               <w:rPr>
@@ -2651,132 +2762,77 @@
                 <w:sz w:val="20"/>
                 <w:szCs w:val="20"/>
               </w:rPr>
-              <w:t>checkInventory</w:t>
+              <w:t>CoffeeMaker</w:t>
             </w:r>
             <w:proofErr w:type="spellEnd"/>
-          </w:p>
-        </w:tc>
-        <w:tc>
-          <w:tcPr>
-            <w:tcW w:w="0" w:type="auto"/>
-            <w:tcBorders>
-              <w:top w:val="outset" w:sz="6" w:space="0" w:color="auto"/>
-              <w:left w:val="outset" w:sz="6" w:space="0" w:color="auto"/>
-              <w:bottom w:val="outset" w:sz="6" w:space="0" w:color="auto"/>
-              <w:right w:val="outset" w:sz="6" w:space="0" w:color="auto"/>
-            </w:tcBorders>
-            <w:vAlign w:val="center"/>
-          </w:tcPr>
-          <w:p>
-            <w:pPr>
-              <w:spacing w:before="100" w:beforeAutospacing="1" w:after="100" w:afterAutospacing="1" w:line="240" w:lineRule="auto"/>
-              <w:rPr>
-                <w:rFonts w:ascii="Times New Roman" w:eastAsia="Times New Roman" w:hAnsi="Times New Roman" w:cs="Times New Roman"/>
-                <w:sz w:val="20"/>
-                <w:szCs w:val="20"/>
-              </w:rPr>
-            </w:pPr>
-            <w:r>
-              <w:rPr>
-                <w:rFonts w:ascii="Times New Roman" w:eastAsia="Times New Roman" w:hAnsi="Times New Roman" w:cs="Times New Roman"/>
-                <w:sz w:val="20"/>
-                <w:szCs w:val="20"/>
-              </w:rPr>
-              <w:t xml:space="preserve">Precondition: </w:t>
-            </w:r>
-            <w:r>
-              <w:rPr>
-                <w:rFonts w:ascii="Times New Roman" w:eastAsia="Times New Roman" w:hAnsi="Times New Roman" w:cs="Times New Roman"/>
-                <w:sz w:val="20"/>
-                <w:szCs w:val="20"/>
-              </w:rPr>
-              <w:t xml:space="preserve">Run </w:t>
-            </w:r>
-            <w:proofErr w:type="spellStart"/>
-            <w:r>
-              <w:rPr>
-                <w:rFonts w:ascii="Times New Roman" w:eastAsia="Times New Roman" w:hAnsi="Times New Roman" w:cs="Times New Roman"/>
-                <w:sz w:val="20"/>
-                <w:szCs w:val="20"/>
-              </w:rPr>
-              <w:t>CoffeeMaker</w:t>
-            </w:r>
-            <w:proofErr w:type="spellEnd"/>
-            <w:r>
-              <w:rPr>
-                <w:rFonts w:ascii="Times New Roman" w:eastAsia="Times New Roman" w:hAnsi="Times New Roman" w:cs="Times New Roman"/>
-                <w:sz w:val="20"/>
-                <w:szCs w:val="20"/>
-              </w:rPr>
-              <w:br/>
-              <w:t xml:space="preserve">Enter: Menu option </w:t>
-            </w:r>
-            <w:r>
-              <w:rPr>
-                <w:rFonts w:ascii="Times New Roman" w:eastAsia="Times New Roman" w:hAnsi="Times New Roman" w:cs="Times New Roman"/>
-                <w:sz w:val="20"/>
-                <w:szCs w:val="20"/>
-              </w:rPr>
-              <w:t>5</w:t>
-            </w:r>
-            <w:r>
-              <w:rPr>
-                <w:rFonts w:ascii="Times New Roman" w:eastAsia="Times New Roman" w:hAnsi="Times New Roman" w:cs="Times New Roman"/>
-                <w:sz w:val="20"/>
-                <w:szCs w:val="20"/>
-              </w:rPr>
-              <w:t xml:space="preserve">, </w:t>
-            </w:r>
-            <w:r>
-              <w:rPr>
-                <w:rFonts w:ascii="Times New Roman" w:eastAsia="Times New Roman" w:hAnsi="Times New Roman" w:cs="Times New Roman"/>
-                <w:sz w:val="20"/>
-                <w:szCs w:val="20"/>
-              </w:rPr>
-              <w:t>“Check inventory”</w:t>
-            </w:r>
-            <w:r>
-              <w:rPr>
-                <w:rFonts w:ascii="Times New Roman" w:eastAsia="Times New Roman" w:hAnsi="Times New Roman" w:cs="Times New Roman"/>
-                <w:sz w:val="20"/>
-                <w:szCs w:val="20"/>
-              </w:rPr>
-              <w:br/>
-            </w:r>
-            <w:r>
-              <w:rPr>
-                <w:rFonts w:ascii="Times New Roman" w:eastAsia="Times New Roman" w:hAnsi="Times New Roman" w:cs="Times New Roman"/>
-                <w:sz w:val="20"/>
-                <w:szCs w:val="20"/>
-              </w:rPr>
-              <w:t>Coffee: 15</w:t>
-            </w:r>
-            <w:r>
-              <w:rPr>
-                <w:rFonts w:ascii="Times New Roman" w:eastAsia="Times New Roman" w:hAnsi="Times New Roman" w:cs="Times New Roman"/>
-                <w:sz w:val="20"/>
-                <w:szCs w:val="20"/>
-              </w:rPr>
-              <w:br/>
-              <w:t>Milk: 15</w:t>
-            </w:r>
-            <w:r>
-              <w:rPr>
-                <w:rFonts w:ascii="Times New Roman" w:eastAsia="Times New Roman" w:hAnsi="Times New Roman" w:cs="Times New Roman"/>
-                <w:sz w:val="20"/>
-                <w:szCs w:val="20"/>
-              </w:rPr>
-              <w:br/>
-              <w:t>Sugar: 15</w:t>
-            </w:r>
-            <w:r>
-              <w:rPr>
-                <w:rFonts w:ascii="Times New Roman" w:eastAsia="Times New Roman" w:hAnsi="Times New Roman" w:cs="Times New Roman"/>
-                <w:sz w:val="20"/>
-                <w:szCs w:val="20"/>
-              </w:rPr>
-              <w:br/>
-              <w:t>Chocolate: 15</w:t>
+            <w:r>
+              <w:rPr>
+                <w:rFonts w:ascii="Times New Roman" w:eastAsia="Times New Roman" w:hAnsi="Times New Roman" w:cs="Times New Roman"/>
+                <w:sz w:val="20"/>
+                <w:szCs w:val="20"/>
+              </w:rPr>
+              <w:br/>
+              <w:t>Enter: Menu option 4, “Add inventory”</w:t>
+            </w:r>
+            <w:r>
+              <w:rPr>
+                <w:rFonts w:ascii="Times New Roman" w:eastAsia="Times New Roman" w:hAnsi="Times New Roman" w:cs="Times New Roman"/>
+                <w:sz w:val="20"/>
+                <w:szCs w:val="20"/>
+              </w:rPr>
+              <w:br/>
+              <w:t xml:space="preserve">Coffee: </w:t>
+            </w:r>
+            <w:r>
+              <w:rPr>
+                <w:rFonts w:ascii="Times New Roman" w:eastAsia="Times New Roman" w:hAnsi="Times New Roman" w:cs="Times New Roman"/>
+                <w:sz w:val="20"/>
+                <w:szCs w:val="20"/>
+              </w:rPr>
+              <w:t>-</w:t>
+            </w:r>
+            <w:r>
+              <w:rPr>
+                <w:rFonts w:ascii="Times New Roman" w:eastAsia="Times New Roman" w:hAnsi="Times New Roman" w:cs="Times New Roman"/>
+                <w:sz w:val="20"/>
+                <w:szCs w:val="20"/>
+              </w:rPr>
+              <w:t>3</w:t>
+            </w:r>
+            <w:r>
+              <w:rPr>
+                <w:rFonts w:ascii="Times New Roman" w:eastAsia="Times New Roman" w:hAnsi="Times New Roman" w:cs="Times New Roman"/>
+                <w:sz w:val="20"/>
+                <w:szCs w:val="20"/>
+              </w:rPr>
+              <w:br/>
+              <w:t xml:space="preserve">“Inventory items </w:t>
+            </w:r>
+            <w:r>
+              <w:rPr>
+                <w:rFonts w:ascii="Times New Roman" w:eastAsia="Times New Roman" w:hAnsi="Times New Roman" w:cs="Times New Roman"/>
+                <w:sz w:val="20"/>
+                <w:szCs w:val="20"/>
+              </w:rPr>
+              <w:t xml:space="preserve">could not </w:t>
+            </w:r>
+            <w:proofErr w:type="gramStart"/>
+            <w:r>
+              <w:rPr>
+                <w:rFonts w:ascii="Times New Roman" w:eastAsia="Times New Roman" w:hAnsi="Times New Roman" w:cs="Times New Roman"/>
+                <w:sz w:val="20"/>
+                <w:szCs w:val="20"/>
+              </w:rPr>
+              <w:t>added</w:t>
+            </w:r>
+            <w:proofErr w:type="gramEnd"/>
+            <w:r>
+              <w:rPr>
+                <w:rFonts w:ascii="Times New Roman" w:eastAsia="Times New Roman" w:hAnsi="Times New Roman" w:cs="Times New Roman"/>
+                <w:sz w:val="20"/>
+                <w:szCs w:val="20"/>
+              </w:rPr>
+              <w:t>”</w:t>
             </w:r>
             <w:r>
               <w:rPr>
@@ -2815,7 +2871,7 @@
                 <w:sz w:val="20"/>
                 <w:szCs w:val="20"/>
               </w:rPr>
-              <w:t>Inventory items displayed.</w:t>
+              <w:t>Inventory items could not be added.</w:t>
             </w:r>
           </w:p>
         </w:tc>
@@ -2839,6 +2895,14 @@
                 <w:szCs w:val="18"/>
               </w:rPr>
             </w:pPr>
+            <w:r>
+              <w:rPr>
+                <w:rFonts w:ascii="Times New Roman" w:eastAsia="Times New Roman" w:hAnsi="Times New Roman" w:cs="Times New Roman"/>
+                <w:sz w:val="18"/>
+                <w:szCs w:val="18"/>
+              </w:rPr>
+              <w:t>Inventory items could not be added.</w:t>
+            </w:r>
           </w:p>
         </w:tc>
       </w:tr>
@@ -2866,14 +2930,16 @@
                 <w:szCs w:val="20"/>
               </w:rPr>
             </w:pPr>
-            <w:r>
-              <w:rPr>
-                <w:rFonts w:ascii="Times New Roman" w:eastAsia="Times New Roman" w:hAnsi="Times New Roman" w:cs="Times New Roman"/>
-                <w:sz w:val="20"/>
-                <w:szCs w:val="20"/>
-              </w:rPr>
-              <w:t>purchaseBeverage1</w:t>
-            </w:r>
+            <w:proofErr w:type="spellStart"/>
+            <w:r>
+              <w:rPr>
+                <w:rFonts w:ascii="Times New Roman" w:eastAsia="Times New Roman" w:hAnsi="Times New Roman" w:cs="Times New Roman"/>
+                <w:sz w:val="20"/>
+                <w:szCs w:val="20"/>
+              </w:rPr>
+              <w:t>checkInventory</w:t>
+            </w:r>
+            <w:proofErr w:type="spellEnd"/>
           </w:p>
         </w:tc>
         <w:tc>
@@ -2902,77 +2968,101 @@
                 <w:sz w:val="20"/>
                 <w:szCs w:val="20"/>
               </w:rPr>
-              <w:t>Precondition: addRecipe1 ran successfully,</w:t>
-            </w:r>
-            <w:r>
-              <w:rPr>
-                <w:rFonts w:ascii="Times New Roman" w:eastAsia="Times New Roman" w:hAnsi="Times New Roman" w:cs="Times New Roman"/>
-                <w:sz w:val="20"/>
-                <w:szCs w:val="20"/>
-              </w:rPr>
-              <w:br/>
-              <w:t>addInventory1 ran successfully</w:t>
-            </w:r>
-            <w:r>
-              <w:rPr>
-                <w:rFonts w:ascii="Times New Roman" w:eastAsia="Times New Roman" w:hAnsi="Times New Roman" w:cs="Times New Roman"/>
-                <w:sz w:val="20"/>
-                <w:szCs w:val="20"/>
-              </w:rPr>
-              <w:br/>
-              <w:t>Enter: Menu option 6, “Purchase beverage”</w:t>
-            </w:r>
-            <w:r>
-              <w:rPr>
-                <w:rFonts w:ascii="Times New Roman" w:eastAsia="Times New Roman" w:hAnsi="Times New Roman" w:cs="Times New Roman"/>
-                <w:sz w:val="20"/>
-                <w:szCs w:val="20"/>
-              </w:rPr>
-              <w:br/>
-              <w:t>Select: Coffee</w:t>
-            </w:r>
-            <w:r>
-              <w:rPr>
-                <w:rFonts w:ascii="Times New Roman" w:eastAsia="Times New Roman" w:hAnsi="Times New Roman" w:cs="Times New Roman"/>
-                <w:sz w:val="20"/>
-                <w:szCs w:val="20"/>
-              </w:rPr>
-              <w:br/>
-              <w:t>Pay: 51</w:t>
-            </w:r>
-            <w:r>
-              <w:rPr>
-                <w:rFonts w:ascii="Times New Roman" w:eastAsia="Times New Roman" w:hAnsi="Times New Roman" w:cs="Times New Roman"/>
-                <w:sz w:val="20"/>
-                <w:szCs w:val="20"/>
-              </w:rPr>
-              <w:br/>
-              <w:t>Change: 1</w:t>
-            </w:r>
-            <w:r>
-              <w:rPr>
-                <w:rFonts w:ascii="Times New Roman" w:eastAsia="Times New Roman" w:hAnsi="Times New Roman" w:cs="Times New Roman"/>
-                <w:sz w:val="20"/>
-                <w:szCs w:val="20"/>
-              </w:rPr>
-              <w:br/>
-              <w:t>“</w:t>
-            </w:r>
-            <w:r>
-              <w:rPr>
-                <w:rFonts w:ascii="Times New Roman" w:eastAsia="Times New Roman" w:hAnsi="Times New Roman" w:cs="Times New Roman"/>
-                <w:sz w:val="20"/>
-                <w:szCs w:val="20"/>
-              </w:rPr>
-              <w:t>Coffee purchased successfully.</w:t>
-            </w:r>
-            <w:r>
-              <w:rPr>
-                <w:rFonts w:ascii="Times New Roman" w:eastAsia="Times New Roman" w:hAnsi="Times New Roman" w:cs="Times New Roman"/>
-                <w:sz w:val="20"/>
-                <w:szCs w:val="20"/>
-              </w:rPr>
-              <w:t>”</w:t>
+              <w:t xml:space="preserve">Precondition: </w:t>
+            </w:r>
+            <w:r>
+              <w:rPr>
+                <w:rFonts w:ascii="Times New Roman" w:eastAsia="Times New Roman" w:hAnsi="Times New Roman" w:cs="Times New Roman"/>
+                <w:sz w:val="20"/>
+                <w:szCs w:val="20"/>
+              </w:rPr>
+              <w:t xml:space="preserve">Run </w:t>
+            </w:r>
+            <w:proofErr w:type="spellStart"/>
+            <w:r>
+              <w:rPr>
+                <w:rFonts w:ascii="Times New Roman" w:eastAsia="Times New Roman" w:hAnsi="Times New Roman" w:cs="Times New Roman"/>
+                <w:sz w:val="20"/>
+                <w:szCs w:val="20"/>
+              </w:rPr>
+              <w:t>CoffeeMaker</w:t>
+            </w:r>
+            <w:proofErr w:type="spellEnd"/>
+            <w:r>
+              <w:rPr>
+                <w:rFonts w:ascii="Times New Roman" w:eastAsia="Times New Roman" w:hAnsi="Times New Roman" w:cs="Times New Roman"/>
+                <w:sz w:val="20"/>
+                <w:szCs w:val="20"/>
+              </w:rPr>
+              <w:br/>
+              <w:t xml:space="preserve">Enter: Menu option </w:t>
+            </w:r>
+            <w:r>
+              <w:rPr>
+                <w:rFonts w:ascii="Times New Roman" w:eastAsia="Times New Roman" w:hAnsi="Times New Roman" w:cs="Times New Roman"/>
+                <w:sz w:val="20"/>
+                <w:szCs w:val="20"/>
+              </w:rPr>
+              <w:t>5</w:t>
+            </w:r>
+            <w:r>
+              <w:rPr>
+                <w:rFonts w:ascii="Times New Roman" w:eastAsia="Times New Roman" w:hAnsi="Times New Roman" w:cs="Times New Roman"/>
+                <w:sz w:val="20"/>
+                <w:szCs w:val="20"/>
+              </w:rPr>
+              <w:t xml:space="preserve">, </w:t>
+            </w:r>
+            <w:r>
+              <w:rPr>
+                <w:rFonts w:ascii="Times New Roman" w:eastAsia="Times New Roman" w:hAnsi="Times New Roman" w:cs="Times New Roman"/>
+                <w:sz w:val="20"/>
+                <w:szCs w:val="20"/>
+              </w:rPr>
+              <w:t>“Check inventory”</w:t>
+            </w:r>
+            <w:r>
+              <w:rPr>
+                <w:rFonts w:ascii="Times New Roman" w:eastAsia="Times New Roman" w:hAnsi="Times New Roman" w:cs="Times New Roman"/>
+                <w:sz w:val="20"/>
+                <w:szCs w:val="20"/>
+              </w:rPr>
+              <w:br/>
+            </w:r>
+            <w:r>
+              <w:rPr>
+                <w:rFonts w:ascii="Times New Roman" w:eastAsia="Times New Roman" w:hAnsi="Times New Roman" w:cs="Times New Roman"/>
+                <w:sz w:val="20"/>
+                <w:szCs w:val="20"/>
+              </w:rPr>
+              <w:t>Coffee: 15</w:t>
+            </w:r>
+            <w:r>
+              <w:rPr>
+                <w:rFonts w:ascii="Times New Roman" w:eastAsia="Times New Roman" w:hAnsi="Times New Roman" w:cs="Times New Roman"/>
+                <w:sz w:val="20"/>
+                <w:szCs w:val="20"/>
+              </w:rPr>
+              <w:br/>
+              <w:t>Milk: 15</w:t>
+            </w:r>
+            <w:r>
+              <w:rPr>
+                <w:rFonts w:ascii="Times New Roman" w:eastAsia="Times New Roman" w:hAnsi="Times New Roman" w:cs="Times New Roman"/>
+                <w:sz w:val="20"/>
+                <w:szCs w:val="20"/>
+              </w:rPr>
+              <w:br/>
+              <w:t>Sugar: 15</w:t>
+            </w:r>
+            <w:r>
+              <w:rPr>
+                <w:rFonts w:ascii="Times New Roman" w:eastAsia="Times New Roman" w:hAnsi="Times New Roman" w:cs="Times New Roman"/>
+                <w:sz w:val="20"/>
+                <w:szCs w:val="20"/>
+              </w:rPr>
+              <w:br/>
+              <w:t>Chocolate: 15</w:t>
             </w:r>
             <w:r>
               <w:rPr>
@@ -3011,7 +3101,23 @@
                 <w:sz w:val="20"/>
                 <w:szCs w:val="20"/>
               </w:rPr>
-              <w:t>Coffee purchased successfully</w:t>
+              <w:t>Inventory items displayed</w:t>
+            </w:r>
+            <w:r>
+              <w:rPr>
+                <w:rFonts w:ascii="Times New Roman" w:eastAsia="Times New Roman" w:hAnsi="Times New Roman" w:cs="Times New Roman"/>
+                <w:sz w:val="20"/>
+                <w:szCs w:val="20"/>
+              </w:rPr>
+              <w:t xml:space="preserve"> successfully</w:t>
+            </w:r>
+            <w:r>
+              <w:rPr>
+                <w:rFonts w:ascii="Times New Roman" w:eastAsia="Times New Roman" w:hAnsi="Times New Roman" w:cs="Times New Roman"/>
+                <w:sz w:val="20"/>
+                <w:szCs w:val="20"/>
+              </w:rPr>
+              <w:t>.</w:t>
             </w:r>
           </w:p>
         </w:tc>
@@ -3035,6 +3141,14 @@
                 <w:szCs w:val="18"/>
               </w:rPr>
             </w:pPr>
+            <w:r>
+              <w:rPr>
+                <w:rFonts w:ascii="Times New Roman" w:eastAsia="Times New Roman" w:hAnsi="Times New Roman" w:cs="Times New Roman"/>
+                <w:sz w:val="18"/>
+                <w:szCs w:val="18"/>
+              </w:rPr>
+              <w:t>Inventory items displayed successfully.</w:t>
+            </w:r>
           </w:p>
         </w:tc>
       </w:tr>
@@ -3068,7 +3182,7 @@
                 <w:sz w:val="20"/>
                 <w:szCs w:val="20"/>
               </w:rPr>
-              <w:t>purchaseBeverage2</w:t>
+              <w:t>purchaseBeverage1</w:t>
             </w:r>
           </w:p>
         </w:tc>
@@ -3134,16 +3248,16 @@
                 <w:szCs w:val="20"/>
               </w:rPr>
               <w:br/>
-              <w:t>Pay: 49</w:t>
-            </w:r>
-            <w:r>
-              <w:rPr>
-                <w:rFonts w:ascii="Times New Roman" w:eastAsia="Times New Roman" w:hAnsi="Times New Roman" w:cs="Times New Roman"/>
-                <w:sz w:val="20"/>
-                <w:szCs w:val="20"/>
-              </w:rPr>
-              <w:br/>
-              <w:t>Change: 49</w:t>
+              <w:t>Pay: 51</w:t>
+            </w:r>
+            <w:r>
+              <w:rPr>
+                <w:rFonts w:ascii="Times New Roman" w:eastAsia="Times New Roman" w:hAnsi="Times New Roman" w:cs="Times New Roman"/>
+                <w:sz w:val="20"/>
+                <w:szCs w:val="20"/>
+              </w:rPr>
+              <w:br/>
+              <w:t>Change: 1</w:t>
             </w:r>
             <w:r>
               <w:rPr>
@@ -3160,7 +3274,15 @@
                 <w:sz w:val="20"/>
                 <w:szCs w:val="20"/>
               </w:rPr>
-              <w:t>Coffee could not be purchased.”</w:t>
+              <w:t>Coffee purchased successfully.</w:t>
+            </w:r>
+            <w:r>
+              <w:rPr>
+                <w:rFonts w:ascii="Times New Roman" w:eastAsia="Times New Roman" w:hAnsi="Times New Roman" w:cs="Times New Roman"/>
+                <w:sz w:val="20"/>
+                <w:szCs w:val="20"/>
+              </w:rPr>
+              <w:t>”</w:t>
             </w:r>
             <w:r>
               <w:rPr>
@@ -3199,15 +3321,7 @@
                 <w:sz w:val="20"/>
                 <w:szCs w:val="20"/>
               </w:rPr>
-              <w:t>Coffee could not be purchased</w:t>
-            </w:r>
-            <w:r>
-              <w:rPr>
-                <w:rFonts w:ascii="Times New Roman" w:eastAsia="Times New Roman" w:hAnsi="Times New Roman" w:cs="Times New Roman"/>
-                <w:sz w:val="20"/>
-                <w:szCs w:val="20"/>
-              </w:rPr>
-              <w:t>.</w:t>
+              <w:t>Coffee purchased successfully</w:t>
             </w:r>
           </w:p>
         </w:tc>
@@ -3231,6 +3345,16 @@
                 <w:szCs w:val="18"/>
               </w:rPr>
             </w:pPr>
+            <w:r>
+              <w:rPr>
+                <w:rFonts w:ascii="Times New Roman" w:eastAsia="Times New Roman" w:hAnsi="Times New Roman" w:cs="Times New Roman"/>
+                <w:sz w:val="18"/>
+                <w:szCs w:val="18"/>
+              </w:rPr>
+              <w:t>Coffee purchased successfully.</w:t>
+            </w:r>
+            <w:bookmarkStart w:id="0" w:name="_GoBack"/>
+            <w:bookmarkEnd w:id="0"/>
           </w:p>
         </w:tc>
       </w:tr>
@@ -3264,6 +3388,218 @@
                 <w:sz w:val="20"/>
                 <w:szCs w:val="20"/>
               </w:rPr>
+              <w:t>purchaseBeverage2</w:t>
+            </w:r>
+          </w:p>
+        </w:tc>
+        <w:tc>
+          <w:tcPr>
+            <w:tcW w:w="0" w:type="auto"/>
+            <w:tcBorders>
+              <w:top w:val="outset" w:sz="6" w:space="0" w:color="auto"/>
+              <w:left w:val="outset" w:sz="6" w:space="0" w:color="auto"/>
+              <w:bottom w:val="outset" w:sz="6" w:space="0" w:color="auto"/>
+              <w:right w:val="outset" w:sz="6" w:space="0" w:color="auto"/>
+            </w:tcBorders>
+            <w:vAlign w:val="center"/>
+          </w:tcPr>
+          <w:p>
+            <w:pPr>
+              <w:spacing w:before="100" w:beforeAutospacing="1" w:after="100" w:afterAutospacing="1" w:line="240" w:lineRule="auto"/>
+              <w:rPr>
+                <w:rFonts w:ascii="Times New Roman" w:eastAsia="Times New Roman" w:hAnsi="Times New Roman" w:cs="Times New Roman"/>
+                <w:sz w:val="20"/>
+                <w:szCs w:val="20"/>
+              </w:rPr>
+            </w:pPr>
+            <w:r>
+              <w:rPr>
+                <w:rFonts w:ascii="Times New Roman" w:eastAsia="Times New Roman" w:hAnsi="Times New Roman" w:cs="Times New Roman"/>
+                <w:sz w:val="20"/>
+                <w:szCs w:val="20"/>
+              </w:rPr>
+              <w:t>Precondition: addRecipe1 ran successfully,</w:t>
+            </w:r>
+            <w:r>
+              <w:rPr>
+                <w:rFonts w:ascii="Times New Roman" w:eastAsia="Times New Roman" w:hAnsi="Times New Roman" w:cs="Times New Roman"/>
+                <w:sz w:val="20"/>
+                <w:szCs w:val="20"/>
+              </w:rPr>
+              <w:br/>
+              <w:t>addInventory1 ran successfully</w:t>
+            </w:r>
+            <w:r>
+              <w:rPr>
+                <w:rFonts w:ascii="Times New Roman" w:eastAsia="Times New Roman" w:hAnsi="Times New Roman" w:cs="Times New Roman"/>
+                <w:sz w:val="20"/>
+                <w:szCs w:val="20"/>
+              </w:rPr>
+              <w:br/>
+              <w:t>Enter: Menu option 6, “Purchase beverage”</w:t>
+            </w:r>
+            <w:r>
+              <w:rPr>
+                <w:rFonts w:ascii="Times New Roman" w:eastAsia="Times New Roman" w:hAnsi="Times New Roman" w:cs="Times New Roman"/>
+                <w:sz w:val="20"/>
+                <w:szCs w:val="20"/>
+              </w:rPr>
+              <w:br/>
+              <w:t>Select: Coffee</w:t>
+            </w:r>
+            <w:r>
+              <w:rPr>
+                <w:rFonts w:ascii="Times New Roman" w:eastAsia="Times New Roman" w:hAnsi="Times New Roman" w:cs="Times New Roman"/>
+                <w:sz w:val="20"/>
+                <w:szCs w:val="20"/>
+              </w:rPr>
+              <w:br/>
+              <w:t>Pay: 49</w:t>
+            </w:r>
+            <w:r>
+              <w:rPr>
+                <w:rFonts w:ascii="Times New Roman" w:eastAsia="Times New Roman" w:hAnsi="Times New Roman" w:cs="Times New Roman"/>
+                <w:sz w:val="20"/>
+                <w:szCs w:val="20"/>
+              </w:rPr>
+              <w:br/>
+              <w:t>Change: 49</w:t>
+            </w:r>
+            <w:r>
+              <w:rPr>
+                <w:rFonts w:ascii="Times New Roman" w:eastAsia="Times New Roman" w:hAnsi="Times New Roman" w:cs="Times New Roman"/>
+                <w:sz w:val="20"/>
+                <w:szCs w:val="20"/>
+              </w:rPr>
+              <w:br/>
+              <w:t>“</w:t>
+            </w:r>
+            <w:r>
+              <w:rPr>
+                <w:rFonts w:ascii="Times New Roman" w:eastAsia="Times New Roman" w:hAnsi="Times New Roman" w:cs="Times New Roman"/>
+                <w:sz w:val="20"/>
+                <w:szCs w:val="20"/>
+              </w:rPr>
+              <w:t>Coffee could not be purchased.”</w:t>
+            </w:r>
+            <w:r>
+              <w:rPr>
+                <w:rFonts w:ascii="Times New Roman" w:eastAsia="Times New Roman" w:hAnsi="Times New Roman" w:cs="Times New Roman"/>
+                <w:sz w:val="20"/>
+                <w:szCs w:val="20"/>
+              </w:rPr>
+              <w:br/>
+              <w:t>Return to main menu</w:t>
+            </w:r>
+          </w:p>
+        </w:tc>
+        <w:tc>
+          <w:tcPr>
+            <w:tcW w:w="3639" w:type="dxa"/>
+            <w:tcBorders>
+              <w:top w:val="outset" w:sz="6" w:space="0" w:color="auto"/>
+              <w:left w:val="outset" w:sz="6" w:space="0" w:color="auto"/>
+              <w:bottom w:val="outset" w:sz="6" w:space="0" w:color="auto"/>
+              <w:right w:val="outset" w:sz="6" w:space="0" w:color="auto"/>
+            </w:tcBorders>
+            <w:vAlign w:val="center"/>
+          </w:tcPr>
+          <w:p>
+            <w:pPr>
+              <w:spacing w:after="0" w:line="240" w:lineRule="auto"/>
+              <w:rPr>
+                <w:rFonts w:ascii="Times New Roman" w:eastAsia="Times New Roman" w:hAnsi="Times New Roman" w:cs="Times New Roman"/>
+                <w:sz w:val="20"/>
+                <w:szCs w:val="20"/>
+              </w:rPr>
+            </w:pPr>
+            <w:r>
+              <w:rPr>
+                <w:rFonts w:ascii="Times New Roman" w:eastAsia="Times New Roman" w:hAnsi="Times New Roman" w:cs="Times New Roman"/>
+                <w:sz w:val="20"/>
+                <w:szCs w:val="20"/>
+              </w:rPr>
+              <w:t>Insufficient funds.</w:t>
+            </w:r>
+            <w:r>
+              <w:rPr>
+                <w:rFonts w:ascii="Times New Roman" w:eastAsia="Times New Roman" w:hAnsi="Times New Roman" w:cs="Times New Roman"/>
+                <w:sz w:val="20"/>
+                <w:szCs w:val="20"/>
+              </w:rPr>
+              <w:br/>
+            </w:r>
+            <w:r>
+              <w:rPr>
+                <w:rFonts w:ascii="Times New Roman" w:eastAsia="Times New Roman" w:hAnsi="Times New Roman" w:cs="Times New Roman"/>
+                <w:sz w:val="20"/>
+                <w:szCs w:val="20"/>
+              </w:rPr>
+              <w:t>Coffee could not be purchased</w:t>
+            </w:r>
+            <w:r>
+              <w:rPr>
+                <w:rFonts w:ascii="Times New Roman" w:eastAsia="Times New Roman" w:hAnsi="Times New Roman" w:cs="Times New Roman"/>
+                <w:sz w:val="20"/>
+                <w:szCs w:val="20"/>
+              </w:rPr>
+              <w:t>.</w:t>
+            </w:r>
+          </w:p>
+        </w:tc>
+        <w:tc>
+          <w:tcPr>
+            <w:tcW w:w="3690" w:type="dxa"/>
+            <w:tcBorders>
+              <w:top w:val="outset" w:sz="6" w:space="0" w:color="auto"/>
+              <w:left w:val="outset" w:sz="6" w:space="0" w:color="auto"/>
+              <w:bottom w:val="outset" w:sz="6" w:space="0" w:color="auto"/>
+              <w:right w:val="outset" w:sz="6" w:space="0" w:color="auto"/>
+            </w:tcBorders>
+            <w:vAlign w:val="center"/>
+          </w:tcPr>
+          <w:p>
+            <w:pPr>
+              <w:spacing w:after="0" w:line="240" w:lineRule="auto"/>
+              <w:rPr>
+                <w:rFonts w:ascii="Times New Roman" w:eastAsia="Times New Roman" w:hAnsi="Times New Roman" w:cs="Times New Roman"/>
+                <w:sz w:val="18"/>
+                <w:szCs w:val="18"/>
+              </w:rPr>
+            </w:pPr>
+          </w:p>
+        </w:tc>
+      </w:tr>
+      <w:tr>
+        <w:trPr>
+          <w:tblCellSpacing w:w="0" w:type="dxa"/>
+        </w:trPr>
+        <w:tc>
+          <w:tcPr>
+            <w:tcW w:w="0" w:type="auto"/>
+            <w:tcBorders>
+              <w:top w:val="outset" w:sz="6" w:space="0" w:color="auto"/>
+              <w:left w:val="outset" w:sz="6" w:space="0" w:color="auto"/>
+              <w:bottom w:val="outset" w:sz="6" w:space="0" w:color="auto"/>
+              <w:right w:val="outset" w:sz="6" w:space="0" w:color="auto"/>
+            </w:tcBorders>
+            <w:vAlign w:val="center"/>
+          </w:tcPr>
+          <w:p>
+            <w:pPr>
+              <w:spacing w:after="0" w:line="240" w:lineRule="auto"/>
+              <w:rPr>
+                <w:rFonts w:ascii="Times New Roman" w:eastAsia="Times New Roman" w:hAnsi="Times New Roman" w:cs="Times New Roman"/>
+                <w:sz w:val="20"/>
+                <w:szCs w:val="20"/>
+              </w:rPr>
+            </w:pPr>
+            <w:r>
+              <w:rPr>
+                <w:rFonts w:ascii="Times New Roman" w:eastAsia="Times New Roman" w:hAnsi="Times New Roman" w:cs="Times New Roman"/>
+                <w:sz w:val="20"/>
+                <w:szCs w:val="20"/>
+              </w:rPr>
               <w:t>purchaseBeverage3</w:t>
             </w:r>
           </w:p>
@@ -3339,6 +3675,14 @@
                 <w:szCs w:val="20"/>
               </w:rPr>
               <w:br/>
+            </w:r>
+            <w:r>
+              <w:rPr>
+                <w:rFonts w:ascii="Times New Roman" w:eastAsia="Times New Roman" w:hAnsi="Times New Roman" w:cs="Times New Roman"/>
+                <w:sz w:val="20"/>
+                <w:szCs w:val="20"/>
+              </w:rPr>
+              <w:lastRenderedPageBreak/>
               <w:t>“</w:t>
             </w:r>
             <w:r>
@@ -3388,6 +3732,23 @@
                 <w:szCs w:val="20"/>
               </w:rPr>
             </w:pPr>
+            <w:r>
+              <w:rPr>
+                <w:rFonts w:ascii="Times New Roman" w:eastAsia="Times New Roman" w:hAnsi="Times New Roman" w:cs="Times New Roman"/>
+                <w:sz w:val="20"/>
+                <w:szCs w:val="20"/>
+              </w:rPr>
+              <w:lastRenderedPageBreak/>
+              <w:t>Missing inventory.</w:t>
+            </w:r>
+            <w:r>
+              <w:rPr>
+                <w:rFonts w:ascii="Times New Roman" w:eastAsia="Times New Roman" w:hAnsi="Times New Roman" w:cs="Times New Roman"/>
+                <w:sz w:val="20"/>
+                <w:szCs w:val="20"/>
+              </w:rPr>
+              <w:br/>
+            </w:r>
             <w:r>
               <w:rPr>
                 <w:rFonts w:ascii="Times New Roman" w:eastAsia="Times New Roman" w:hAnsi="Times New Roman" w:cs="Times New Roman"/>

</xml_diff>

<commit_message>
Project 4 Commit - Completed Acceptance Tests tables with changes to match User Stories in requirements
</commit_message>
<xml_diff>
--- a/reqs/Coffee Maker Acceptance Tests.docx
+++ b/reqs/Coffee Maker Acceptance Tests.docx
@@ -3353,8 +3353,6 @@
               </w:rPr>
               <w:t>Coffee purchased successfully.</w:t>
             </w:r>
-            <w:bookmarkStart w:id="0" w:name="_GoBack"/>
-            <w:bookmarkEnd w:id="0"/>
           </w:p>
         </w:tc>
       </w:tr>
@@ -3567,6 +3565,14 @@
                 <w:szCs w:val="18"/>
               </w:rPr>
             </w:pPr>
+            <w:r>
+              <w:rPr>
+                <w:rFonts w:ascii="Times New Roman" w:eastAsia="Times New Roman" w:hAnsi="Times New Roman" w:cs="Times New Roman"/>
+                <w:sz w:val="18"/>
+                <w:szCs w:val="18"/>
+              </w:rPr>
+              <w:t>Coffee could not be purchased.</w:t>
+            </w:r>
           </w:p>
         </w:tc>
       </w:tr>
@@ -3779,6 +3785,16 @@
                 <w:szCs w:val="18"/>
               </w:rPr>
             </w:pPr>
+            <w:r>
+              <w:rPr>
+                <w:rFonts w:ascii="Times New Roman" w:eastAsia="Times New Roman" w:hAnsi="Times New Roman" w:cs="Times New Roman"/>
+                <w:sz w:val="18"/>
+                <w:szCs w:val="18"/>
+              </w:rPr>
+              <w:t>Coffee could not be purchased.</w:t>
+            </w:r>
+            <w:bookmarkStart w:id="0" w:name="_GoBack"/>
+            <w:bookmarkEnd w:id="0"/>
           </w:p>
         </w:tc>
       </w:tr>

</xml_diff>

<commit_message>
Project 4 Commit - Corrected deleteRecipe in CoffeeMaker to assign index to new recipe. Refactored deleteRecipe in Main to reflect changes
</commit_message>
<xml_diff>
--- a/reqs/Coffee Maker Acceptance Tests.docx
+++ b/reqs/Coffee Maker Acceptance Tests.docx
@@ -1687,7 +1687,15 @@
                 <w:sz w:val="18"/>
                 <w:szCs w:val="18"/>
               </w:rPr>
-              <w:t>Deletion failed.</w:t>
+              <w:t xml:space="preserve">Coffee </w:t>
+            </w:r>
+            <w:r>
+              <w:rPr>
+                <w:rFonts w:ascii="Times New Roman" w:eastAsia="Times New Roman" w:hAnsi="Times New Roman" w:cs="Times New Roman"/>
+                <w:sz w:val="18"/>
+                <w:szCs w:val="18"/>
+              </w:rPr>
+              <w:t>could not be deleted.</w:t>
             </w:r>
           </w:p>
         </w:tc>
@@ -2202,7 +2210,7 @@
                 <w:sz w:val="18"/>
                 <w:szCs w:val="18"/>
               </w:rPr>
-              <w:t>Deletion failed.</w:t>
+              <w:t>Coffee could not be edited</w:t>
             </w:r>
             <w:r>
               <w:rPr>
@@ -2210,9 +2218,10 @@
                 <w:sz w:val="18"/>
                 <w:szCs w:val="18"/>
               </w:rPr>
-              <w:br/>
-              <w:t>Coffee successfully edited.</w:t>
-            </w:r>
+              <w:t>.</w:t>
+            </w:r>
+            <w:bookmarkStart w:id="0" w:name="_GoBack"/>
+            <w:bookmarkEnd w:id="0"/>
           </w:p>
         </w:tc>
       </w:tr>
@@ -3793,8 +3802,6 @@
               </w:rPr>
               <w:t>Coffee could not be purchased.</w:t>
             </w:r>
-            <w:bookmarkStart w:id="0" w:name="_GoBack"/>
-            <w:bookmarkEnd w:id="0"/>
           </w:p>
         </w:tc>
       </w:tr>

</xml_diff>

<commit_message>
Project 4 Commit - Added JUnit test cases for CoffeeMaker, Inventory, and Recipe with at least 90% coverage, along with a coverage report in the reqs folder.
</commit_message>
<xml_diff>
--- a/reqs/Coffee Maker Acceptance Tests.docx
+++ b/reqs/Coffee Maker Acceptance Tests.docx
@@ -1823,34 +1823,66 @@
                 <w:szCs w:val="20"/>
               </w:rPr>
               <w:br/>
-              <w:t>Coffee: 3</w:t>
-            </w:r>
-            <w:r>
-              <w:rPr>
-                <w:rFonts w:ascii="Times New Roman" w:eastAsia="Times New Roman" w:hAnsi="Times New Roman" w:cs="Times New Roman"/>
-                <w:sz w:val="20"/>
-                <w:szCs w:val="20"/>
-              </w:rPr>
-              <w:br/>
-              <w:t>Milk: 1</w:t>
-            </w:r>
-            <w:r>
-              <w:rPr>
-                <w:rFonts w:ascii="Times New Roman" w:eastAsia="Times New Roman" w:hAnsi="Times New Roman" w:cs="Times New Roman"/>
-                <w:sz w:val="20"/>
-                <w:szCs w:val="20"/>
-              </w:rPr>
-              <w:br/>
-              <w:t>Sugar: 1</w:t>
-            </w:r>
-            <w:r>
-              <w:rPr>
-                <w:rFonts w:ascii="Times New Roman" w:eastAsia="Times New Roman" w:hAnsi="Times New Roman" w:cs="Times New Roman"/>
-                <w:sz w:val="20"/>
-                <w:szCs w:val="20"/>
-              </w:rPr>
-              <w:br/>
-              <w:t>Chocolate: 0</w:t>
+              <w:t xml:space="preserve">Coffee: </w:t>
+            </w:r>
+            <w:r>
+              <w:rPr>
+                <w:rFonts w:ascii="Times New Roman" w:eastAsia="Times New Roman" w:hAnsi="Times New Roman" w:cs="Times New Roman"/>
+                <w:sz w:val="20"/>
+                <w:szCs w:val="20"/>
+              </w:rPr>
+              <w:t>3</w:t>
+            </w:r>
+            <w:r>
+              <w:rPr>
+                <w:rFonts w:ascii="Times New Roman" w:eastAsia="Times New Roman" w:hAnsi="Times New Roman" w:cs="Times New Roman"/>
+                <w:sz w:val="20"/>
+                <w:szCs w:val="20"/>
+              </w:rPr>
+              <w:br/>
+              <w:t xml:space="preserve">Milk: </w:t>
+            </w:r>
+            <w:r>
+              <w:rPr>
+                <w:rFonts w:ascii="Times New Roman" w:eastAsia="Times New Roman" w:hAnsi="Times New Roman" w:cs="Times New Roman"/>
+                <w:sz w:val="20"/>
+                <w:szCs w:val="20"/>
+              </w:rPr>
+              <w:t>2</w:t>
+            </w:r>
+            <w:r>
+              <w:rPr>
+                <w:rFonts w:ascii="Times New Roman" w:eastAsia="Times New Roman" w:hAnsi="Times New Roman" w:cs="Times New Roman"/>
+                <w:sz w:val="20"/>
+                <w:szCs w:val="20"/>
+              </w:rPr>
+              <w:br/>
+              <w:t xml:space="preserve">Sugar: </w:t>
+            </w:r>
+            <w:r>
+              <w:rPr>
+                <w:rFonts w:ascii="Times New Roman" w:eastAsia="Times New Roman" w:hAnsi="Times New Roman" w:cs="Times New Roman"/>
+                <w:sz w:val="20"/>
+                <w:szCs w:val="20"/>
+              </w:rPr>
+              <w:t>2</w:t>
+            </w:r>
+            <w:r>
+              <w:rPr>
+                <w:rFonts w:ascii="Times New Roman" w:eastAsia="Times New Roman" w:hAnsi="Times New Roman" w:cs="Times New Roman"/>
+                <w:sz w:val="20"/>
+                <w:szCs w:val="20"/>
+              </w:rPr>
+              <w:br/>
+              <w:t xml:space="preserve">Chocolate: </w:t>
+            </w:r>
+            <w:r>
+              <w:rPr>
+                <w:rFonts w:ascii="Times New Roman" w:eastAsia="Times New Roman" w:hAnsi="Times New Roman" w:cs="Times New Roman"/>
+                <w:sz w:val="20"/>
+                <w:szCs w:val="20"/>
+              </w:rPr>
+              <w:t>0</w:t>
             </w:r>
             <w:r>
               <w:rPr>
@@ -2220,8 +2252,6 @@
               </w:rPr>
               <w:t>.</w:t>
             </w:r>
-            <w:bookmarkStart w:id="0" w:name="_GoBack"/>
-            <w:bookmarkEnd w:id="0"/>
           </w:p>
         </w:tc>
       </w:tr>
@@ -2312,8 +2342,10 @@
                 <w:szCs w:val="20"/>
               </w:rPr>
               <w:br/>
-              <w:t>Name: Decaf Coffee</w:t>
-            </w:r>
+              <w:t>Name: Decaf</w:t>
+            </w:r>
+            <w:bookmarkStart w:id="0" w:name="_GoBack"/>
+            <w:bookmarkEnd w:id="0"/>
             <w:r>
               <w:rPr>
                 <w:rFonts w:ascii="Times New Roman" w:eastAsia="Times New Roman" w:hAnsi="Times New Roman" w:cs="Times New Roman"/>
@@ -2790,40 +2822,16 @@
                 <w:szCs w:val="20"/>
               </w:rPr>
               <w:br/>
-              <w:t xml:space="preserve">Coffee: </w:t>
-            </w:r>
-            <w:r>
-              <w:rPr>
-                <w:rFonts w:ascii="Times New Roman" w:eastAsia="Times New Roman" w:hAnsi="Times New Roman" w:cs="Times New Roman"/>
-                <w:sz w:val="20"/>
-                <w:szCs w:val="20"/>
-              </w:rPr>
-              <w:t>-</w:t>
-            </w:r>
-            <w:r>
-              <w:rPr>
-                <w:rFonts w:ascii="Times New Roman" w:eastAsia="Times New Roman" w:hAnsi="Times New Roman" w:cs="Times New Roman"/>
-                <w:sz w:val="20"/>
-                <w:szCs w:val="20"/>
-              </w:rPr>
-              <w:t>3</w:t>
-            </w:r>
-            <w:r>
-              <w:rPr>
-                <w:rFonts w:ascii="Times New Roman" w:eastAsia="Times New Roman" w:hAnsi="Times New Roman" w:cs="Times New Roman"/>
-                <w:sz w:val="20"/>
-                <w:szCs w:val="20"/>
-              </w:rPr>
-              <w:br/>
-              <w:t xml:space="preserve">“Inventory items </w:t>
-            </w:r>
-            <w:r>
-              <w:rPr>
-                <w:rFonts w:ascii="Times New Roman" w:eastAsia="Times New Roman" w:hAnsi="Times New Roman" w:cs="Times New Roman"/>
-                <w:sz w:val="20"/>
-                <w:szCs w:val="20"/>
-              </w:rPr>
-              <w:t xml:space="preserve">could not </w:t>
+              <w:t>Coffee: -3</w:t>
+            </w:r>
+            <w:r>
+              <w:rPr>
+                <w:rFonts w:ascii="Times New Roman" w:eastAsia="Times New Roman" w:hAnsi="Times New Roman" w:cs="Times New Roman"/>
+                <w:sz w:val="20"/>
+                <w:szCs w:val="20"/>
+              </w:rPr>
+              <w:br/>
+              <w:t xml:space="preserve">“Inventory items could not </w:t>
             </w:r>
             <w:proofErr w:type="gramStart"/>
             <w:r>
@@ -2977,15 +2985,7 @@
                 <w:sz w:val="20"/>
                 <w:szCs w:val="20"/>
               </w:rPr>
-              <w:t xml:space="preserve">Precondition: </w:t>
-            </w:r>
-            <w:r>
-              <w:rPr>
-                <w:rFonts w:ascii="Times New Roman" w:eastAsia="Times New Roman" w:hAnsi="Times New Roman" w:cs="Times New Roman"/>
-                <w:sz w:val="20"/>
-                <w:szCs w:val="20"/>
-              </w:rPr>
-              <w:t xml:space="preserve">Run </w:t>
+              <w:t xml:space="preserve">Precondition: Run </w:t>
             </w:r>
             <w:proofErr w:type="spellStart"/>
             <w:r>
@@ -3004,46 +3004,15 @@
                 <w:szCs w:val="20"/>
               </w:rPr>
               <w:br/>
-              <w:t xml:space="preserve">Enter: Menu option </w:t>
-            </w:r>
-            <w:r>
-              <w:rPr>
-                <w:rFonts w:ascii="Times New Roman" w:eastAsia="Times New Roman" w:hAnsi="Times New Roman" w:cs="Times New Roman"/>
-                <w:sz w:val="20"/>
-                <w:szCs w:val="20"/>
-              </w:rPr>
-              <w:t>5</w:t>
-            </w:r>
-            <w:r>
-              <w:rPr>
-                <w:rFonts w:ascii="Times New Roman" w:eastAsia="Times New Roman" w:hAnsi="Times New Roman" w:cs="Times New Roman"/>
-                <w:sz w:val="20"/>
-                <w:szCs w:val="20"/>
-              </w:rPr>
-              <w:t xml:space="preserve">, </w:t>
-            </w:r>
-            <w:r>
-              <w:rPr>
-                <w:rFonts w:ascii="Times New Roman" w:eastAsia="Times New Roman" w:hAnsi="Times New Roman" w:cs="Times New Roman"/>
-                <w:sz w:val="20"/>
-                <w:szCs w:val="20"/>
-              </w:rPr>
-              <w:t>“Check inventory”</w:t>
-            </w:r>
-            <w:r>
-              <w:rPr>
-                <w:rFonts w:ascii="Times New Roman" w:eastAsia="Times New Roman" w:hAnsi="Times New Roman" w:cs="Times New Roman"/>
-                <w:sz w:val="20"/>
-                <w:szCs w:val="20"/>
-              </w:rPr>
-              <w:br/>
-            </w:r>
-            <w:r>
-              <w:rPr>
-                <w:rFonts w:ascii="Times New Roman" w:eastAsia="Times New Roman" w:hAnsi="Times New Roman" w:cs="Times New Roman"/>
-                <w:sz w:val="20"/>
-                <w:szCs w:val="20"/>
-              </w:rPr>
+              <w:t>Enter: Menu option 5, “Check inventory”</w:t>
+            </w:r>
+            <w:r>
+              <w:rPr>
+                <w:rFonts w:ascii="Times New Roman" w:eastAsia="Times New Roman" w:hAnsi="Times New Roman" w:cs="Times New Roman"/>
+                <w:sz w:val="20"/>
+                <w:szCs w:val="20"/>
+              </w:rPr>
+              <w:br/>
               <w:t>Coffee: 15</w:t>
             </w:r>
             <w:r>
@@ -3191,7 +3160,7 @@
                 <w:sz w:val="20"/>
                 <w:szCs w:val="20"/>
               </w:rPr>
-              <w:t>purchaseBeverage1</w:t>
+              <w:t>makeCoffee1</w:t>
             </w:r>
           </w:p>
         </w:tc>
@@ -3395,7 +3364,7 @@
                 <w:sz w:val="20"/>
                 <w:szCs w:val="20"/>
               </w:rPr>
-              <w:t>purchaseBeverage2</w:t>
+              <w:t>makeCoffee2</w:t>
             </w:r>
           </w:p>
         </w:tc>
@@ -3615,7 +3584,7 @@
                 <w:sz w:val="20"/>
                 <w:szCs w:val="20"/>
               </w:rPr>
-              <w:t>purchaseBeverage3</w:t>
+              <w:t>makeCoffee3</w:t>
             </w:r>
           </w:p>
         </w:tc>
@@ -4015,7 +3984,7 @@
     <w:lsdException w:name="Table Web 2" w:semiHidden="1" w:unhideWhenUsed="1"/>
     <w:lsdException w:name="Table Web 3" w:semiHidden="1" w:unhideWhenUsed="1"/>
     <w:lsdException w:name="Balloon Text" w:semiHidden="1" w:unhideWhenUsed="1"/>
-    <w:lsdException w:name="Table Grid" w:semiHidden="1" w:uiPriority="59" w:unhideWhenUsed="1"/>
+    <w:lsdException w:name="Table Grid" w:uiPriority="59"/>
     <w:lsdException w:name="Table Theme" w:semiHidden="1" w:unhideWhenUsed="1"/>
     <w:lsdException w:name="Placeholder Text" w:semiHidden="1"/>
     <w:lsdException w:name="No Spacing" w:uiPriority="1" w:qFormat="1"/>

</xml_diff>